<commit_message>
Avance de Plantilla de Alcance (Descripcion del alcance del producto)
</commit_message>
<xml_diff>
--- a/Administracion de Proyectos/PlantillaAlcance.docx
+++ b/Administracion de Proyectos/PlantillaAlcance.docx
@@ -36,18 +36,7 @@
           <w:szCs w:val="48"/>
           <w:lang w:eastAsia="es-VE"/>
         </w:rPr>
-        <w:t>Plan de gestión de</w:t>
-      </w:r>
-      <w:r>
-        <w:rPr>
-          <w:rFonts w:ascii="Arial" w:eastAsia="Times New Roman" w:hAnsi="Arial" w:cs="Arial"/>
-          <w:b/>
-          <w:color w:val="000000"/>
-          <w:sz w:val="48"/>
-          <w:szCs w:val="48"/>
-          <w:lang w:eastAsia="es-VE"/>
-        </w:rPr>
-        <w:t>l alcance del proyecto</w:t>
+        <w:t>Plan de gestión del alcance del proyecto</w:t>
       </w:r>
     </w:p>
     <w:p>
@@ -641,7 +630,11 @@
     <w:sdt>
       <w:sdtPr>
         <w:rPr>
-          <w:lang w:val="es-ES"/>
+          <w:rFonts w:ascii="Verdana" w:eastAsia="Verdana" w:hAnsi="Verdana" w:cs="Verdana"/>
+          <w:color w:val="auto"/>
+          <w:sz w:val="22"/>
+          <w:szCs w:val="22"/>
+          <w:lang w:val="es-ES" w:eastAsia="en-US"/>
         </w:rPr>
         <w:id w:val="481053179"/>
         <w:docPartObj>
@@ -651,13 +644,8 @@
       </w:sdtPr>
       <w:sdtEndPr>
         <w:rPr>
-          <w:rFonts w:ascii="Verdana" w:eastAsia="Verdana" w:hAnsi="Verdana" w:cs="Verdana"/>
           <w:b/>
           <w:bCs/>
-          <w:color w:val="auto"/>
-          <w:sz w:val="22"/>
-          <w:szCs w:val="22"/>
-          <w:lang w:eastAsia="en-US"/>
         </w:rPr>
       </w:sdtEndPr>
       <w:sdtContent>
@@ -3165,20 +3153,51 @@
               <w:pStyle w:val="TableParagraph"/>
               <w:spacing w:before="1" w:line="197" w:lineRule="exact"/>
               <w:ind w:left="69"/>
-              <w:rPr>
-                <w:rFonts w:ascii="Arial" w:hAnsi="Arial" w:cs="Arial"/>
-                <w:i/>
-                <w:sz w:val="18"/>
-              </w:rPr>
-            </w:pPr>
-            <w:r>
-              <w:rPr>
-                <w:rFonts w:ascii="Arial" w:hAnsi="Arial" w:cs="Arial"/>
-                <w:i/>
+              <w:jc w:val="both"/>
+              <w:rPr>
+                <w:rFonts w:ascii="Arial" w:hAnsi="Arial" w:cs="Arial"/>
+                <w:iCs/>
+                <w:w w:val="105"/>
+                <w:sz w:val="18"/>
+              </w:rPr>
+            </w:pPr>
+            <w:r>
+              <w:rPr>
+                <w:rFonts w:ascii="Arial" w:hAnsi="Arial" w:cs="Arial"/>
+                <w:iCs/>
                 <w:w w:val="105"/>
                 <w:sz w:val="18"/>
               </w:rPr>
               <w:t>1.</w:t>
+            </w:r>
+            <w:r>
+              <w:rPr>
+                <w:rFonts w:ascii="Arial" w:hAnsi="Arial" w:cs="Arial"/>
+                <w:b/>
+                <w:bCs/>
+                <w:iCs/>
+                <w:w w:val="105"/>
+                <w:sz w:val="18"/>
+              </w:rPr>
+              <w:t xml:space="preserve"> Automatización de procesos: </w:t>
+            </w:r>
+            <w:r>
+              <w:rPr>
+                <w:rFonts w:ascii="Arial" w:hAnsi="Arial" w:cs="Arial"/>
+                <w:iCs/>
+                <w:w w:val="105"/>
+                <w:sz w:val="18"/>
+              </w:rPr>
+              <w:t>La funcionalidad principal del sistema es la de</w:t>
+            </w:r>
+            <w:r>
+              <w:rPr>
+                <w:rFonts w:ascii="Arial" w:hAnsi="Arial" w:cs="Arial"/>
+                <w:iCs/>
+                <w:w w:val="105"/>
+                <w:sz w:val="18"/>
+              </w:rPr>
+              <w:t xml:space="preserve"> ofrecer la capacidad de automatizar procesos repetitivos y tareas administrativas, mejorando la eficiencia operativa del laboratorio.</w:t>
             </w:r>
           </w:p>
         </w:tc>
@@ -3191,20 +3210,51 @@
               <w:pStyle w:val="TableParagraph"/>
               <w:spacing w:before="1" w:line="197" w:lineRule="exact"/>
               <w:ind w:left="69"/>
-              <w:rPr>
-                <w:rFonts w:ascii="Arial" w:hAnsi="Arial" w:cs="Arial"/>
-                <w:i/>
-                <w:sz w:val="18"/>
-              </w:rPr>
-            </w:pPr>
-            <w:r>
-              <w:rPr>
-                <w:rFonts w:ascii="Arial" w:hAnsi="Arial" w:cs="Arial"/>
-                <w:i/>
-                <w:w w:val="105"/>
-                <w:sz w:val="18"/>
-              </w:rPr>
-              <w:t>1.</w:t>
+              <w:jc w:val="both"/>
+              <w:rPr>
+                <w:rFonts w:ascii="Arial" w:hAnsi="Arial" w:cs="Arial"/>
+                <w:iCs/>
+                <w:w w:val="105"/>
+                <w:sz w:val="18"/>
+              </w:rPr>
+            </w:pPr>
+            <w:r>
+              <w:rPr>
+                <w:rFonts w:ascii="Arial" w:hAnsi="Arial" w:cs="Arial"/>
+                <w:iCs/>
+                <w:w w:val="105"/>
+                <w:sz w:val="18"/>
+              </w:rPr>
+              <w:t>1</w:t>
+            </w:r>
+            <w:r>
+              <w:rPr>
+                <w:rFonts w:ascii="Arial" w:hAnsi="Arial" w:cs="Arial"/>
+                <w:iCs/>
+                <w:w w:val="105"/>
+                <w:sz w:val="18"/>
+              </w:rPr>
+              <w:t xml:space="preserve">. </w:t>
+            </w:r>
+            <w:r>
+              <w:rPr>
+                <w:rFonts w:ascii="Arial" w:hAnsi="Arial" w:cs="Arial"/>
+                <w:b/>
+                <w:bCs/>
+                <w:iCs/>
+                <w:w w:val="105"/>
+                <w:sz w:val="18"/>
+              </w:rPr>
+              <w:t xml:space="preserve">Integración de Tecnologías Avanzadas: </w:t>
+            </w:r>
+            <w:r>
+              <w:rPr>
+                <w:rFonts w:ascii="Arial" w:hAnsi="Arial" w:cs="Arial"/>
+                <w:iCs/>
+                <w:w w:val="105"/>
+                <w:sz w:val="18"/>
+              </w:rPr>
+              <w:t>El sistema se basará en la utilización de PostgreSQL para el desarrollo de la base de datos, React.js para el desarrollo del Frontend y Node.js para el desarrollo del Backend.</w:t>
             </w:r>
           </w:p>
         </w:tc>
@@ -3223,20 +3273,42 @@
               <w:pStyle w:val="TableParagraph"/>
               <w:spacing w:before="1" w:line="197" w:lineRule="exact"/>
               <w:ind w:left="69"/>
-              <w:rPr>
-                <w:rFonts w:ascii="Arial" w:hAnsi="Arial" w:cs="Arial"/>
-                <w:i/>
-                <w:sz w:val="18"/>
-              </w:rPr>
-            </w:pPr>
-            <w:r>
-              <w:rPr>
-                <w:rFonts w:ascii="Arial" w:hAnsi="Arial" w:cs="Arial"/>
-                <w:i/>
-                <w:w w:val="105"/>
-                <w:sz w:val="18"/>
-              </w:rPr>
-              <w:t>2.</w:t>
+              <w:jc w:val="both"/>
+              <w:rPr>
+                <w:rFonts w:ascii="Arial" w:hAnsi="Arial" w:cs="Arial"/>
+                <w:iCs/>
+                <w:w w:val="105"/>
+                <w:sz w:val="18"/>
+              </w:rPr>
+            </w:pPr>
+            <w:r>
+              <w:rPr>
+                <w:rFonts w:ascii="Arial" w:hAnsi="Arial" w:cs="Arial"/>
+                <w:iCs/>
+                <w:w w:val="105"/>
+                <w:sz w:val="18"/>
+              </w:rPr>
+              <w:t xml:space="preserve">2. </w:t>
+            </w:r>
+            <w:r>
+              <w:rPr>
+                <w:rFonts w:ascii="Arial" w:hAnsi="Arial" w:cs="Arial"/>
+                <w:b/>
+                <w:bCs/>
+                <w:iCs/>
+                <w:w w:val="105"/>
+                <w:sz w:val="18"/>
+              </w:rPr>
+              <w:t>Base de datos</w:t>
+            </w:r>
+            <w:r>
+              <w:rPr>
+                <w:rFonts w:ascii="Arial" w:hAnsi="Arial" w:cs="Arial"/>
+                <w:iCs/>
+                <w:w w:val="105"/>
+                <w:sz w:val="18"/>
+              </w:rPr>
+              <w:t>: Los datos recolectados por el sistema se deben almacenar en una base de datos centralizada.</w:t>
             </w:r>
           </w:p>
         </w:tc>
@@ -3249,20 +3321,102 @@
               <w:pStyle w:val="TableParagraph"/>
               <w:spacing w:before="1" w:line="197" w:lineRule="exact"/>
               <w:ind w:left="69"/>
-              <w:rPr>
-                <w:rFonts w:ascii="Arial" w:hAnsi="Arial" w:cs="Arial"/>
-                <w:i/>
-                <w:sz w:val="18"/>
-              </w:rPr>
-            </w:pPr>
-            <w:r>
-              <w:rPr>
-                <w:rFonts w:ascii="Arial" w:hAnsi="Arial" w:cs="Arial"/>
-                <w:i/>
-                <w:w w:val="105"/>
-                <w:sz w:val="18"/>
-              </w:rPr>
-              <w:t>2.</w:t>
+              <w:jc w:val="both"/>
+              <w:rPr>
+                <w:rFonts w:ascii="Arial" w:hAnsi="Arial" w:cs="Arial"/>
+                <w:iCs/>
+                <w:w w:val="105"/>
+                <w:sz w:val="18"/>
+              </w:rPr>
+            </w:pPr>
+            <w:r>
+              <w:rPr>
+                <w:rFonts w:ascii="Arial" w:hAnsi="Arial" w:cs="Arial"/>
+                <w:iCs/>
+                <w:w w:val="105"/>
+                <w:sz w:val="18"/>
+              </w:rPr>
+              <w:t>2</w:t>
+            </w:r>
+            <w:r>
+              <w:rPr>
+                <w:rFonts w:ascii="Arial" w:hAnsi="Arial" w:cs="Arial"/>
+                <w:iCs/>
+                <w:w w:val="105"/>
+                <w:sz w:val="18"/>
+              </w:rPr>
+              <w:t xml:space="preserve">. </w:t>
+            </w:r>
+            <w:r>
+              <w:rPr>
+                <w:rFonts w:ascii="Arial" w:hAnsi="Arial" w:cs="Arial"/>
+                <w:b/>
+                <w:bCs/>
+                <w:iCs/>
+                <w:w w:val="105"/>
+                <w:sz w:val="18"/>
+              </w:rPr>
+              <w:t>Versatilidad</w:t>
+            </w:r>
+            <w:r>
+              <w:rPr>
+                <w:rFonts w:ascii="Arial" w:hAnsi="Arial" w:cs="Arial"/>
+                <w:b/>
+                <w:bCs/>
+                <w:iCs/>
+                <w:w w:val="105"/>
+                <w:sz w:val="18"/>
+              </w:rPr>
+              <w:t xml:space="preserve"> de muestras</w:t>
+            </w:r>
+            <w:r>
+              <w:rPr>
+                <w:rFonts w:ascii="Arial" w:hAnsi="Arial" w:cs="Arial"/>
+                <w:b/>
+                <w:bCs/>
+                <w:iCs/>
+                <w:w w:val="105"/>
+                <w:sz w:val="18"/>
+              </w:rPr>
+              <w:t>:</w:t>
+            </w:r>
+            <w:r>
+              <w:rPr>
+                <w:rFonts w:ascii="Arial" w:hAnsi="Arial" w:cs="Arial"/>
+                <w:iCs/>
+                <w:w w:val="105"/>
+                <w:sz w:val="18"/>
+              </w:rPr>
+              <w:t xml:space="preserve"> </w:t>
+            </w:r>
+            <w:r>
+              <w:rPr>
+                <w:rFonts w:ascii="Arial" w:hAnsi="Arial" w:cs="Arial"/>
+                <w:b/>
+                <w:bCs/>
+                <w:iCs/>
+                <w:w w:val="105"/>
+                <w:sz w:val="18"/>
+              </w:rPr>
+              <w:t xml:space="preserve"> </w:t>
+            </w:r>
+            <w:r>
+              <w:rPr>
+                <w:rFonts w:ascii="Arial" w:hAnsi="Arial" w:cs="Arial"/>
+                <w:iCs/>
+                <w:w w:val="105"/>
+                <w:sz w:val="18"/>
+              </w:rPr>
+              <w:t xml:space="preserve">El sistema debe de ser capaz </w:t>
+            </w:r>
+            <w:r>
+              <w:rPr>
+                <w:rFonts w:ascii="Arial" w:hAnsi="Arial" w:cs="Arial"/>
+                <w:iCs/>
+                <w:w w:val="105"/>
+                <w:sz w:val="18"/>
+              </w:rPr>
+              <w:t>de soportar el procesamiento de varios tipos de muestras necesarios para el Laboratorio de Análisis Agronómicos.</w:t>
             </w:r>
           </w:p>
         </w:tc>
@@ -3281,20 +3435,61 @@
               <w:pStyle w:val="TableParagraph"/>
               <w:spacing w:before="1" w:line="197" w:lineRule="exact"/>
               <w:ind w:left="69"/>
-              <w:rPr>
-                <w:rFonts w:ascii="Arial" w:hAnsi="Arial" w:cs="Arial"/>
-                <w:i/>
-                <w:sz w:val="18"/>
-              </w:rPr>
-            </w:pPr>
-            <w:r>
-              <w:rPr>
-                <w:rFonts w:ascii="Arial" w:hAnsi="Arial" w:cs="Arial"/>
-                <w:i/>
-                <w:w w:val="105"/>
-                <w:sz w:val="18"/>
-              </w:rPr>
-              <w:t>3.</w:t>
+              <w:jc w:val="both"/>
+              <w:rPr>
+                <w:rFonts w:ascii="Arial" w:hAnsi="Arial" w:cs="Arial"/>
+                <w:b/>
+                <w:bCs/>
+                <w:iCs/>
+                <w:sz w:val="18"/>
+              </w:rPr>
+            </w:pPr>
+            <w:r>
+              <w:rPr>
+                <w:rFonts w:ascii="Arial" w:hAnsi="Arial" w:cs="Arial"/>
+                <w:iCs/>
+                <w:w w:val="105"/>
+                <w:sz w:val="18"/>
+              </w:rPr>
+              <w:t>3</w:t>
+            </w:r>
+            <w:r>
+              <w:rPr>
+                <w:rFonts w:ascii="Arial" w:hAnsi="Arial" w:cs="Arial"/>
+                <w:iCs/>
+                <w:w w:val="105"/>
+                <w:sz w:val="18"/>
+              </w:rPr>
+              <w:t>.</w:t>
+            </w:r>
+            <w:r>
+              <w:rPr>
+                <w:rFonts w:ascii="Arial" w:hAnsi="Arial" w:cs="Arial"/>
+                <w:iCs/>
+                <w:w w:val="105"/>
+                <w:sz w:val="18"/>
+              </w:rPr>
+              <w:t xml:space="preserve"> </w:t>
+            </w:r>
+            <w:r>
+              <w:rPr>
+                <w:rFonts w:ascii="Arial" w:hAnsi="Arial" w:cs="Arial"/>
+                <w:b/>
+                <w:bCs/>
+                <w:iCs/>
+                <w:w w:val="105"/>
+                <w:sz w:val="18"/>
+              </w:rPr>
+              <w:t xml:space="preserve">Normativas y regulaciones: </w:t>
+            </w:r>
+            <w:r>
+              <w:rPr>
+                <w:rFonts w:ascii="Arial" w:hAnsi="Arial" w:cs="Arial"/>
+                <w:iCs/>
+                <w:w w:val="105"/>
+                <w:sz w:val="18"/>
+              </w:rPr>
+              <w:t>El producto debe cumplir con las normativas y regulaciones aplicables relacionadas con la gestión del laboratorio de análisis agronómico.</w:t>
             </w:r>
           </w:p>
         </w:tc>
@@ -3307,20 +3502,86 @@
               <w:pStyle w:val="TableParagraph"/>
               <w:spacing w:before="1" w:line="197" w:lineRule="exact"/>
               <w:ind w:left="69"/>
-              <w:rPr>
-                <w:rFonts w:ascii="Arial" w:hAnsi="Arial" w:cs="Arial"/>
-                <w:i/>
-                <w:sz w:val="18"/>
-              </w:rPr>
-            </w:pPr>
-            <w:r>
-              <w:rPr>
-                <w:rFonts w:ascii="Arial" w:hAnsi="Arial" w:cs="Arial"/>
-                <w:i/>
-                <w:w w:val="105"/>
-                <w:sz w:val="18"/>
-              </w:rPr>
-              <w:t>3.</w:t>
+              <w:jc w:val="both"/>
+              <w:rPr>
+                <w:rFonts w:ascii="Arial" w:hAnsi="Arial" w:cs="Arial"/>
+                <w:iCs/>
+                <w:sz w:val="18"/>
+              </w:rPr>
+            </w:pPr>
+            <w:r>
+              <w:rPr>
+                <w:rFonts w:ascii="Arial" w:hAnsi="Arial" w:cs="Arial"/>
+                <w:iCs/>
+                <w:w w:val="105"/>
+                <w:sz w:val="18"/>
+              </w:rPr>
+              <w:t>3</w:t>
+            </w:r>
+            <w:r>
+              <w:rPr>
+                <w:rFonts w:ascii="Arial" w:hAnsi="Arial" w:cs="Arial"/>
+                <w:iCs/>
+                <w:w w:val="105"/>
+                <w:sz w:val="18"/>
+              </w:rPr>
+              <w:t>.</w:t>
+            </w:r>
+            <w:r>
+              <w:t xml:space="preserve"> </w:t>
+            </w:r>
+            <w:r>
+              <w:rPr>
+                <w:rFonts w:ascii="Arial" w:hAnsi="Arial" w:cs="Arial"/>
+                <w:b/>
+                <w:bCs/>
+                <w:iCs/>
+                <w:w w:val="105"/>
+                <w:sz w:val="18"/>
+              </w:rPr>
+              <w:t xml:space="preserve">Capacidad de Generación de Información en </w:t>
+            </w:r>
+            <w:r>
+              <w:rPr>
+                <w:rFonts w:ascii="Arial" w:hAnsi="Arial" w:cs="Arial"/>
+                <w:b/>
+                <w:bCs/>
+                <w:iCs/>
+                <w:w w:val="105"/>
+                <w:sz w:val="18"/>
+              </w:rPr>
+              <w:t>t</w:t>
+            </w:r>
+            <w:r>
+              <w:rPr>
+                <w:rFonts w:ascii="Arial" w:hAnsi="Arial" w:cs="Arial"/>
+                <w:b/>
+                <w:bCs/>
+                <w:iCs/>
+                <w:w w:val="105"/>
+                <w:sz w:val="18"/>
+              </w:rPr>
+              <w:t>iempo Real:</w:t>
+            </w:r>
+            <w:r>
+              <w:rPr>
+                <w:rFonts w:ascii="Arial" w:hAnsi="Arial" w:cs="Arial"/>
+                <w:b/>
+                <w:bCs/>
+                <w:iCs/>
+                <w:w w:val="105"/>
+                <w:sz w:val="18"/>
+              </w:rPr>
+              <w:t xml:space="preserve">  </w:t>
+            </w:r>
+            <w:r>
+              <w:rPr>
+                <w:rFonts w:ascii="Arial" w:hAnsi="Arial" w:cs="Arial"/>
+                <w:iCs/>
+                <w:w w:val="105"/>
+                <w:sz w:val="18"/>
+              </w:rPr>
+              <w:t>El sistema deberá realizar reportes e informes de la base de datos actual en tiempo real, para potenciar la toma de decisiones del Laboratorio.</w:t>
             </w:r>
           </w:p>
         </w:tc>
@@ -3339,20 +3600,51 @@
               <w:pStyle w:val="TableParagraph"/>
               <w:spacing w:before="1" w:line="197" w:lineRule="exact"/>
               <w:ind w:left="69"/>
-              <w:rPr>
-                <w:rFonts w:ascii="Arial" w:hAnsi="Arial" w:cs="Arial"/>
-                <w:i/>
-                <w:sz w:val="18"/>
-              </w:rPr>
-            </w:pPr>
-            <w:r>
-              <w:rPr>
-                <w:rFonts w:ascii="Arial" w:hAnsi="Arial" w:cs="Arial"/>
-                <w:i/>
-                <w:w w:val="105"/>
-                <w:sz w:val="18"/>
-              </w:rPr>
-              <w:t>4.</w:t>
+              <w:jc w:val="both"/>
+              <w:rPr>
+                <w:rFonts w:ascii="Arial" w:hAnsi="Arial" w:cs="Arial"/>
+                <w:b/>
+                <w:iCs/>
+                <w:sz w:val="18"/>
+              </w:rPr>
+            </w:pPr>
+            <w:r>
+              <w:rPr>
+                <w:rFonts w:ascii="Arial" w:hAnsi="Arial" w:cs="Arial"/>
+                <w:iCs/>
+                <w:w w:val="105"/>
+                <w:sz w:val="18"/>
+              </w:rPr>
+              <w:t>4</w:t>
+            </w:r>
+            <w:r>
+              <w:rPr>
+                <w:rFonts w:ascii="Arial" w:hAnsi="Arial" w:cs="Arial"/>
+                <w:iCs/>
+                <w:w w:val="105"/>
+                <w:sz w:val="18"/>
+              </w:rPr>
+              <w:t>.</w:t>
+            </w:r>
+            <w:r>
+              <w:rPr>
+                <w:rFonts w:ascii="Arial" w:hAnsi="Arial" w:cs="Arial"/>
+                <w:b/>
+                <w:iCs/>
+                <w:w w:val="105"/>
+                <w:sz w:val="18"/>
+              </w:rPr>
+              <w:t xml:space="preserve">Seguridad de datos: </w:t>
+            </w:r>
+            <w:r>
+              <w:rPr>
+                <w:rFonts w:ascii="Arial" w:hAnsi="Arial" w:cs="Arial"/>
+                <w:bCs/>
+                <w:iCs/>
+                <w:w w:val="105"/>
+                <w:sz w:val="18"/>
+              </w:rPr>
+              <w:t>Se deben cumplir las regulaciones de seguridad de datos y privacidad de la información, garantizando la confidencialidad de los datos de los clientes y los resultados de los análisis.</w:t>
             </w:r>
           </w:p>
         </w:tc>
@@ -3365,20 +3657,59 @@
               <w:pStyle w:val="TableParagraph"/>
               <w:spacing w:before="1" w:line="197" w:lineRule="exact"/>
               <w:ind w:left="69"/>
-              <w:rPr>
-                <w:rFonts w:ascii="Arial" w:hAnsi="Arial" w:cs="Arial"/>
-                <w:i/>
-                <w:sz w:val="18"/>
-              </w:rPr>
-            </w:pPr>
-            <w:r>
-              <w:rPr>
-                <w:rFonts w:ascii="Arial" w:hAnsi="Arial" w:cs="Arial"/>
-                <w:i/>
-                <w:w w:val="105"/>
-                <w:sz w:val="18"/>
-              </w:rPr>
-              <w:t>4.</w:t>
+              <w:jc w:val="both"/>
+              <w:rPr>
+                <w:rFonts w:ascii="Arial" w:hAnsi="Arial" w:cs="Arial"/>
+                <w:iCs/>
+                <w:sz w:val="18"/>
+              </w:rPr>
+            </w:pPr>
+            <w:r>
+              <w:rPr>
+                <w:rFonts w:ascii="Arial" w:hAnsi="Arial" w:cs="Arial"/>
+                <w:iCs/>
+                <w:w w:val="105"/>
+                <w:sz w:val="18"/>
+              </w:rPr>
+              <w:t>4</w:t>
+            </w:r>
+            <w:r>
+              <w:rPr>
+                <w:rFonts w:ascii="Arial" w:hAnsi="Arial" w:cs="Arial"/>
+                <w:iCs/>
+                <w:w w:val="105"/>
+                <w:sz w:val="18"/>
+              </w:rPr>
+              <w:t>.</w:t>
+            </w:r>
+            <w:r>
+              <w:rPr>
+                <w:rFonts w:ascii="Arial" w:hAnsi="Arial" w:cs="Arial"/>
+                <w:iCs/>
+                <w:w w:val="105"/>
+                <w:sz w:val="18"/>
+              </w:rPr>
+              <w:t xml:space="preserve"> </w:t>
+            </w:r>
+            <w:r>
+              <w:rPr>
+                <w:rFonts w:ascii="Arial" w:hAnsi="Arial" w:cs="Arial"/>
+                <w:b/>
+                <w:bCs/>
+                <w:iCs/>
+                <w:w w:val="105"/>
+                <w:sz w:val="18"/>
+              </w:rPr>
+              <w:t>Interfaz de Usuario Intuitiva:</w:t>
+            </w:r>
+            <w:r>
+              <w:rPr>
+                <w:rFonts w:ascii="Arial" w:hAnsi="Arial" w:cs="Arial"/>
+                <w:iCs/>
+                <w:w w:val="105"/>
+                <w:sz w:val="18"/>
+              </w:rPr>
+              <w:t xml:space="preserve"> El sistema cuenta con una interfaz de usuario intuitiva que permite a los usuarios acceder y utilizar sus funcionalidades de manera sencilla, mejorando la experiencia del usuario y reduciendo la curva de aprendizaje.</w:t>
             </w:r>
           </w:p>
         </w:tc>
@@ -3391,6 +3722,293 @@
           <w:tcPr>
             <w:tcW w:w="4224" w:type="dxa"/>
             <w:gridSpan w:val="2"/>
+          </w:tcPr>
+          <w:p>
+            <w:pPr>
+              <w:pStyle w:val="TableParagraph"/>
+              <w:spacing w:before="1" w:line="197" w:lineRule="exact"/>
+              <w:ind w:left="69"/>
+              <w:jc w:val="both"/>
+              <w:rPr>
+                <w:rFonts w:ascii="Arial" w:hAnsi="Arial" w:cs="Arial"/>
+                <w:bCs/>
+                <w:iCs/>
+                <w:sz w:val="18"/>
+              </w:rPr>
+            </w:pPr>
+            <w:r>
+              <w:rPr>
+                <w:rFonts w:ascii="Arial" w:hAnsi="Arial" w:cs="Arial"/>
+                <w:iCs/>
+                <w:w w:val="105"/>
+                <w:sz w:val="18"/>
+              </w:rPr>
+              <w:t>5</w:t>
+            </w:r>
+            <w:r>
+              <w:rPr>
+                <w:rFonts w:ascii="Arial" w:hAnsi="Arial" w:cs="Arial"/>
+                <w:iCs/>
+                <w:w w:val="105"/>
+                <w:sz w:val="18"/>
+              </w:rPr>
+              <w:t>.</w:t>
+            </w:r>
+            <w:r>
+              <w:rPr>
+                <w:rFonts w:ascii="Arial" w:hAnsi="Arial" w:cs="Arial"/>
+                <w:iCs/>
+                <w:w w:val="105"/>
+                <w:sz w:val="18"/>
+              </w:rPr>
+              <w:t xml:space="preserve"> </w:t>
+            </w:r>
+            <w:r>
+              <w:rPr>
+                <w:rFonts w:ascii="Arial" w:hAnsi="Arial" w:cs="Arial"/>
+                <w:b/>
+                <w:iCs/>
+                <w:w w:val="105"/>
+                <w:sz w:val="18"/>
+              </w:rPr>
+              <w:t xml:space="preserve">Capacidad de reporte: </w:t>
+            </w:r>
+            <w:r>
+              <w:rPr>
+                <w:rFonts w:ascii="Arial" w:hAnsi="Arial" w:cs="Arial"/>
+                <w:bCs/>
+                <w:iCs/>
+                <w:w w:val="105"/>
+                <w:sz w:val="18"/>
+              </w:rPr>
+              <w:t>El sistema debe ser capaz de generar informes personalizados que cumplan con los estándares de presentación requeridos por el laboratorio y las partes interesadas.</w:t>
+            </w:r>
+          </w:p>
+        </w:tc>
+        <w:tc>
+          <w:tcPr>
+            <w:tcW w:w="4493" w:type="dxa"/>
+          </w:tcPr>
+          <w:p>
+            <w:pPr>
+              <w:pStyle w:val="TableParagraph"/>
+              <w:spacing w:before="1" w:line="197" w:lineRule="exact"/>
+              <w:ind w:left="69"/>
+              <w:jc w:val="both"/>
+              <w:rPr>
+                <w:rFonts w:ascii="Arial" w:hAnsi="Arial" w:cs="Arial"/>
+                <w:iCs/>
+                <w:sz w:val="18"/>
+              </w:rPr>
+            </w:pPr>
+            <w:r>
+              <w:rPr>
+                <w:rFonts w:ascii="Arial" w:hAnsi="Arial" w:cs="Arial"/>
+                <w:iCs/>
+                <w:w w:val="105"/>
+                <w:sz w:val="18"/>
+              </w:rPr>
+              <w:t>5</w:t>
+            </w:r>
+            <w:r>
+              <w:rPr>
+                <w:rFonts w:ascii="Arial" w:hAnsi="Arial" w:cs="Arial"/>
+                <w:iCs/>
+                <w:w w:val="105"/>
+                <w:sz w:val="18"/>
+              </w:rPr>
+              <w:t>.</w:t>
+            </w:r>
+            <w:r>
+              <w:rPr>
+                <w:rFonts w:ascii="Arial" w:hAnsi="Arial" w:cs="Arial"/>
+                <w:b/>
+                <w:bCs/>
+                <w:iCs/>
+                <w:w w:val="105"/>
+                <w:sz w:val="18"/>
+              </w:rPr>
+              <w:t xml:space="preserve"> </w:t>
+            </w:r>
+            <w:r>
+              <w:rPr>
+                <w:rFonts w:ascii="Arial" w:hAnsi="Arial" w:cs="Arial"/>
+                <w:b/>
+                <w:bCs/>
+                <w:iCs/>
+                <w:w w:val="105"/>
+                <w:sz w:val="18"/>
+              </w:rPr>
+              <w:t xml:space="preserve">Seguridad de Acceso: </w:t>
+            </w:r>
+            <w:r>
+              <w:rPr>
+                <w:rFonts w:ascii="Arial" w:hAnsi="Arial" w:cs="Arial"/>
+                <w:iCs/>
+                <w:w w:val="105"/>
+                <w:sz w:val="18"/>
+              </w:rPr>
+              <w:t>Se creará un sistema de usuarios básico para los usuarios del sistema basado en roles, utilizando correo institucional y contraseña, esto con el objetivo de asegurar la seguridad del acceso a los datos.</w:t>
+            </w:r>
+          </w:p>
+        </w:tc>
+      </w:tr>
+      <w:tr>
+        <w:trPr>
+          <w:trHeight w:val="217"/>
+        </w:trPr>
+        <w:tc>
+          <w:tcPr>
+            <w:tcW w:w="4224" w:type="dxa"/>
+            <w:gridSpan w:val="2"/>
+          </w:tcPr>
+          <w:p>
+            <w:pPr>
+              <w:pStyle w:val="TableParagraph"/>
+              <w:spacing w:before="1" w:line="197" w:lineRule="exact"/>
+              <w:ind w:left="69"/>
+              <w:jc w:val="both"/>
+              <w:rPr>
+                <w:rFonts w:ascii="Arial" w:hAnsi="Arial" w:cs="Arial"/>
+                <w:b/>
+                <w:bCs/>
+                <w:iCs/>
+                <w:sz w:val="18"/>
+              </w:rPr>
+            </w:pPr>
+            <w:r>
+              <w:rPr>
+                <w:rFonts w:ascii="Arial" w:hAnsi="Arial" w:cs="Arial"/>
+                <w:iCs/>
+                <w:w w:val="105"/>
+                <w:sz w:val="18"/>
+              </w:rPr>
+              <w:t>6</w:t>
+            </w:r>
+            <w:r>
+              <w:rPr>
+                <w:rFonts w:ascii="Arial" w:hAnsi="Arial" w:cs="Arial"/>
+                <w:iCs/>
+                <w:w w:val="105"/>
+                <w:sz w:val="18"/>
+              </w:rPr>
+              <w:t>.</w:t>
+            </w:r>
+            <w:r>
+              <w:rPr>
+                <w:rFonts w:ascii="Arial" w:hAnsi="Arial" w:cs="Arial"/>
+                <w:iCs/>
+                <w:w w:val="105"/>
+                <w:sz w:val="18"/>
+              </w:rPr>
+              <w:t xml:space="preserve"> </w:t>
+            </w:r>
+            <w:r>
+              <w:rPr>
+                <w:rFonts w:ascii="Arial" w:hAnsi="Arial" w:cs="Arial"/>
+                <w:b/>
+                <w:bCs/>
+                <w:iCs/>
+                <w:w w:val="105"/>
+                <w:sz w:val="18"/>
+              </w:rPr>
+              <w:t xml:space="preserve">Trazabilidad de proceso de muestras: </w:t>
+            </w:r>
+            <w:r>
+              <w:rPr>
+                <w:rFonts w:ascii="Arial" w:hAnsi="Arial" w:cs="Arial"/>
+                <w:iCs/>
+                <w:w w:val="105"/>
+                <w:sz w:val="18"/>
+              </w:rPr>
+              <w:t>El sistema debe permitir un seguimiento completo del procesamiento de las muestras, desde su recibimiento hasta su entrega.</w:t>
+            </w:r>
+          </w:p>
+        </w:tc>
+        <w:tc>
+          <w:tcPr>
+            <w:tcW w:w="4493" w:type="dxa"/>
+          </w:tcPr>
+          <w:p>
+            <w:pPr>
+              <w:pStyle w:val="TableParagraph"/>
+              <w:spacing w:before="1" w:line="197" w:lineRule="exact"/>
+              <w:ind w:left="69"/>
+              <w:rPr>
+                <w:rFonts w:ascii="Arial" w:hAnsi="Arial" w:cs="Arial"/>
+                <w:iCs/>
+                <w:sz w:val="18"/>
+              </w:rPr>
+            </w:pPr>
+            <w:r>
+              <w:rPr>
+                <w:rFonts w:ascii="Arial" w:hAnsi="Arial" w:cs="Arial"/>
+                <w:iCs/>
+                <w:w w:val="105"/>
+                <w:sz w:val="18"/>
+              </w:rPr>
+              <w:t>6</w:t>
+            </w:r>
+            <w:r>
+              <w:rPr>
+                <w:rFonts w:ascii="Arial" w:hAnsi="Arial" w:cs="Arial"/>
+                <w:iCs/>
+                <w:w w:val="105"/>
+                <w:sz w:val="18"/>
+              </w:rPr>
+              <w:t>.</w:t>
+            </w:r>
+            <w:r>
+              <w:rPr>
+                <w:rFonts w:ascii="Arial" w:hAnsi="Arial" w:cs="Arial"/>
+                <w:iCs/>
+                <w:w w:val="105"/>
+                <w:sz w:val="18"/>
+              </w:rPr>
+              <w:t xml:space="preserve"> </w:t>
+            </w:r>
+            <w:r>
+              <w:rPr>
+                <w:rFonts w:ascii="Arial" w:hAnsi="Arial" w:cs="Arial"/>
+                <w:b/>
+                <w:bCs/>
+                <w:iCs/>
+                <w:w w:val="105"/>
+                <w:sz w:val="18"/>
+              </w:rPr>
+              <w:t>Capacidad de Generación de Gráficos y Visualización de Datos</w:t>
+            </w:r>
+            <w:r>
+              <w:rPr>
+                <w:rFonts w:ascii="Arial" w:hAnsi="Arial" w:cs="Arial"/>
+                <w:b/>
+                <w:bCs/>
+                <w:iCs/>
+                <w:w w:val="105"/>
+                <w:sz w:val="18"/>
+              </w:rPr>
+              <w:t xml:space="preserve">: </w:t>
+            </w:r>
+            <w:r>
+              <w:rPr>
+                <w:rFonts w:ascii="Arial" w:hAnsi="Arial" w:cs="Arial"/>
+                <w:iCs/>
+                <w:w w:val="105"/>
+                <w:sz w:val="18"/>
+              </w:rPr>
+              <w:t>El sistema debe de ser capaz de generar gráficos para los reportes generados, asegurando una mejor opción para la visualización de los datos.</w:t>
+            </w:r>
+          </w:p>
+        </w:tc>
+      </w:tr>
+      <w:tr>
+        <w:trPr>
+          <w:trHeight w:val="217"/>
+        </w:trPr>
+        <w:tc>
+          <w:tcPr>
+            <w:tcW w:w="4224" w:type="dxa"/>
+            <w:gridSpan w:val="2"/>
             <w:tcBorders>
               <w:bottom w:val="single" w:sz="4" w:space="0" w:color="000000"/>
             </w:tcBorders>
@@ -3400,20 +4018,59 @@
               <w:pStyle w:val="TableParagraph"/>
               <w:spacing w:before="1" w:line="197" w:lineRule="exact"/>
               <w:ind w:left="69"/>
-              <w:rPr>
-                <w:rFonts w:ascii="Arial" w:hAnsi="Arial" w:cs="Arial"/>
-                <w:i/>
-                <w:sz w:val="18"/>
-              </w:rPr>
-            </w:pPr>
-            <w:r>
-              <w:rPr>
-                <w:rFonts w:ascii="Arial" w:hAnsi="Arial" w:cs="Arial"/>
-                <w:i/>
-                <w:w w:val="105"/>
-                <w:sz w:val="18"/>
-              </w:rPr>
-              <w:t>5.</w:t>
+              <w:jc w:val="both"/>
+              <w:rPr>
+                <w:rFonts w:ascii="Arial" w:hAnsi="Arial" w:cs="Arial"/>
+                <w:iCs/>
+                <w:sz w:val="18"/>
+              </w:rPr>
+            </w:pPr>
+            <w:r>
+              <w:rPr>
+                <w:rFonts w:ascii="Arial" w:hAnsi="Arial" w:cs="Arial"/>
+                <w:iCs/>
+                <w:w w:val="105"/>
+                <w:sz w:val="18"/>
+              </w:rPr>
+              <w:t>7</w:t>
+            </w:r>
+            <w:r>
+              <w:rPr>
+                <w:rFonts w:ascii="Arial" w:hAnsi="Arial" w:cs="Arial"/>
+                <w:iCs/>
+                <w:w w:val="105"/>
+                <w:sz w:val="18"/>
+              </w:rPr>
+              <w:t>.</w:t>
+            </w:r>
+            <w:r>
+              <w:rPr>
+                <w:rFonts w:ascii="Arial" w:hAnsi="Arial" w:cs="Arial"/>
+                <w:iCs/>
+                <w:w w:val="105"/>
+                <w:sz w:val="18"/>
+              </w:rPr>
+              <w:t xml:space="preserve"> </w:t>
+            </w:r>
+            <w:r>
+              <w:rPr>
+                <w:rFonts w:ascii="Arial" w:hAnsi="Arial" w:cs="Arial"/>
+                <w:b/>
+                <w:bCs/>
+                <w:iCs/>
+                <w:w w:val="105"/>
+                <w:sz w:val="18"/>
+              </w:rPr>
+              <w:t>Capacitación y Soporte</w:t>
+            </w:r>
+            <w:r>
+              <w:rPr>
+                <w:rFonts w:ascii="Arial" w:hAnsi="Arial" w:cs="Arial"/>
+                <w:iCs/>
+                <w:w w:val="105"/>
+                <w:sz w:val="18"/>
+              </w:rPr>
+              <w:t>: El proveedor del sistema debe proporcionar capacitación adecuada al personal del laboratorio y ofrecer soporte técnico continuo para garantizar un funcionamiento sin problemas del sistema.</w:t>
             </w:r>
           </w:p>
         </w:tc>
@@ -3431,18 +4088,405 @@
               <w:ind w:left="69"/>
               <w:rPr>
                 <w:rFonts w:ascii="Arial" w:hAnsi="Arial" w:cs="Arial"/>
-                <w:i/>
-                <w:sz w:val="18"/>
-              </w:rPr>
-            </w:pPr>
-            <w:r>
-              <w:rPr>
-                <w:rFonts w:ascii="Arial" w:hAnsi="Arial" w:cs="Arial"/>
-                <w:i/>
-                <w:w w:val="105"/>
-                <w:sz w:val="18"/>
-              </w:rPr>
-              <w:t>5.</w:t>
+                <w:iCs/>
+                <w:sz w:val="18"/>
+              </w:rPr>
+            </w:pPr>
+            <w:r>
+              <w:rPr>
+                <w:rFonts w:ascii="Arial" w:hAnsi="Arial" w:cs="Arial"/>
+                <w:iCs/>
+                <w:w w:val="105"/>
+                <w:sz w:val="18"/>
+              </w:rPr>
+              <w:t>7</w:t>
+            </w:r>
+            <w:r>
+              <w:rPr>
+                <w:rFonts w:ascii="Arial" w:hAnsi="Arial" w:cs="Arial"/>
+                <w:iCs/>
+                <w:w w:val="105"/>
+                <w:sz w:val="18"/>
+              </w:rPr>
+              <w:t>.</w:t>
+            </w:r>
+          </w:p>
+        </w:tc>
+      </w:tr>
+      <w:tr>
+        <w:trPr>
+          <w:trHeight w:val="217"/>
+        </w:trPr>
+        <w:tc>
+          <w:tcPr>
+            <w:tcW w:w="4224" w:type="dxa"/>
+            <w:gridSpan w:val="2"/>
+            <w:tcBorders>
+              <w:bottom w:val="single" w:sz="4" w:space="0" w:color="000000"/>
+            </w:tcBorders>
+          </w:tcPr>
+          <w:p>
+            <w:pPr>
+              <w:pStyle w:val="TableParagraph"/>
+              <w:spacing w:before="1" w:line="197" w:lineRule="exact"/>
+              <w:ind w:left="69"/>
+              <w:jc w:val="both"/>
+              <w:rPr>
+                <w:rFonts w:ascii="Arial" w:hAnsi="Arial" w:cs="Arial"/>
+                <w:iCs/>
+                <w:w w:val="105"/>
+                <w:sz w:val="18"/>
+              </w:rPr>
+            </w:pPr>
+            <w:r>
+              <w:rPr>
+                <w:rFonts w:ascii="Arial" w:hAnsi="Arial" w:cs="Arial"/>
+                <w:iCs/>
+                <w:w w:val="105"/>
+                <w:sz w:val="18"/>
+              </w:rPr>
+              <w:t xml:space="preserve">8. </w:t>
+            </w:r>
+            <w:r>
+              <w:rPr>
+                <w:rFonts w:ascii="Arial" w:hAnsi="Arial" w:cs="Arial"/>
+                <w:b/>
+                <w:bCs/>
+                <w:iCs/>
+                <w:w w:val="105"/>
+                <w:sz w:val="18"/>
+              </w:rPr>
+              <w:t>Documentación:</w:t>
+            </w:r>
+            <w:r>
+              <w:rPr>
+                <w:rFonts w:ascii="Arial" w:hAnsi="Arial" w:cs="Arial"/>
+                <w:iCs/>
+                <w:w w:val="105"/>
+                <w:sz w:val="18"/>
+              </w:rPr>
+              <w:t xml:space="preserve"> Se deben proporcionar manuales de usuario detallados y documentación técnica que describan el funcionamiento del sistema y los procedimientos de mantenimiento.</w:t>
+            </w:r>
+          </w:p>
+        </w:tc>
+        <w:tc>
+          <w:tcPr>
+            <w:tcW w:w="4493" w:type="dxa"/>
+            <w:tcBorders>
+              <w:bottom w:val="single" w:sz="4" w:space="0" w:color="000000"/>
+            </w:tcBorders>
+          </w:tcPr>
+          <w:p>
+            <w:pPr>
+              <w:pStyle w:val="TableParagraph"/>
+              <w:spacing w:before="1" w:line="197" w:lineRule="exact"/>
+              <w:ind w:left="69"/>
+              <w:rPr>
+                <w:rFonts w:ascii="Arial" w:hAnsi="Arial" w:cs="Arial"/>
+                <w:iCs/>
+                <w:w w:val="105"/>
+                <w:sz w:val="18"/>
+              </w:rPr>
+            </w:pPr>
+            <w:r>
+              <w:rPr>
+                <w:rFonts w:ascii="Arial" w:hAnsi="Arial" w:cs="Arial"/>
+                <w:iCs/>
+                <w:w w:val="105"/>
+                <w:sz w:val="18"/>
+              </w:rPr>
+              <w:t>8.</w:t>
+            </w:r>
+          </w:p>
+        </w:tc>
+      </w:tr>
+      <w:tr>
+        <w:trPr>
+          <w:trHeight w:val="217"/>
+        </w:trPr>
+        <w:tc>
+          <w:tcPr>
+            <w:tcW w:w="4224" w:type="dxa"/>
+            <w:gridSpan w:val="2"/>
+            <w:tcBorders>
+              <w:bottom w:val="single" w:sz="4" w:space="0" w:color="000000"/>
+            </w:tcBorders>
+          </w:tcPr>
+          <w:p>
+            <w:pPr>
+              <w:pStyle w:val="TableParagraph"/>
+              <w:spacing w:before="1" w:line="197" w:lineRule="exact"/>
+              <w:ind w:left="69"/>
+              <w:jc w:val="both"/>
+              <w:rPr>
+                <w:rFonts w:ascii="Arial" w:hAnsi="Arial" w:cs="Arial"/>
+                <w:iCs/>
+                <w:w w:val="105"/>
+                <w:sz w:val="18"/>
+              </w:rPr>
+            </w:pPr>
+            <w:r>
+              <w:rPr>
+                <w:rFonts w:ascii="Arial" w:hAnsi="Arial" w:cs="Arial"/>
+                <w:iCs/>
+                <w:w w:val="105"/>
+                <w:sz w:val="18"/>
+              </w:rPr>
+              <w:lastRenderedPageBreak/>
+              <w:t xml:space="preserve">9. </w:t>
+            </w:r>
+            <w:r>
+              <w:rPr>
+                <w:rFonts w:ascii="Arial" w:hAnsi="Arial" w:cs="Arial"/>
+                <w:b/>
+                <w:bCs/>
+                <w:iCs/>
+                <w:w w:val="105"/>
+                <w:sz w:val="18"/>
+              </w:rPr>
+              <w:t>Aprobaciones y Validaciones:</w:t>
+            </w:r>
+            <w:r>
+              <w:rPr>
+                <w:rFonts w:ascii="Arial" w:hAnsi="Arial" w:cs="Arial"/>
+                <w:iCs/>
+                <w:w w:val="105"/>
+                <w:sz w:val="18"/>
+              </w:rPr>
+              <w:t xml:space="preserve"> El sistema debe ser sometido a procesos de aprobación y validación internos y externos, según sea necesario, para asegurar su conformidad con los requisitos regulatorios y operativos.</w:t>
+            </w:r>
+          </w:p>
+        </w:tc>
+        <w:tc>
+          <w:tcPr>
+            <w:tcW w:w="4493" w:type="dxa"/>
+            <w:tcBorders>
+              <w:bottom w:val="single" w:sz="4" w:space="0" w:color="000000"/>
+            </w:tcBorders>
+          </w:tcPr>
+          <w:p>
+            <w:pPr>
+              <w:pStyle w:val="TableParagraph"/>
+              <w:spacing w:before="1" w:line="197" w:lineRule="exact"/>
+              <w:ind w:left="69"/>
+              <w:rPr>
+                <w:rFonts w:ascii="Arial" w:hAnsi="Arial" w:cs="Arial"/>
+                <w:iCs/>
+                <w:w w:val="105"/>
+                <w:sz w:val="18"/>
+              </w:rPr>
+            </w:pPr>
+            <w:r>
+              <w:rPr>
+                <w:rFonts w:ascii="Arial" w:hAnsi="Arial" w:cs="Arial"/>
+                <w:iCs/>
+                <w:w w:val="105"/>
+                <w:sz w:val="18"/>
+              </w:rPr>
+              <w:t>9.</w:t>
+            </w:r>
+          </w:p>
+        </w:tc>
+      </w:tr>
+      <w:tr>
+        <w:trPr>
+          <w:trHeight w:val="217"/>
+        </w:trPr>
+        <w:tc>
+          <w:tcPr>
+            <w:tcW w:w="4224" w:type="dxa"/>
+            <w:gridSpan w:val="2"/>
+            <w:tcBorders>
+              <w:bottom w:val="single" w:sz="4" w:space="0" w:color="000000"/>
+            </w:tcBorders>
+          </w:tcPr>
+          <w:p>
+            <w:pPr>
+              <w:pStyle w:val="TableParagraph"/>
+              <w:spacing w:before="1" w:line="197" w:lineRule="exact"/>
+              <w:ind w:left="69"/>
+              <w:jc w:val="both"/>
+              <w:rPr>
+                <w:rFonts w:ascii="Arial" w:hAnsi="Arial" w:cs="Arial"/>
+                <w:b/>
+                <w:bCs/>
+                <w:iCs/>
+                <w:w w:val="105"/>
+                <w:sz w:val="18"/>
+              </w:rPr>
+            </w:pPr>
+            <w:r>
+              <w:rPr>
+                <w:rFonts w:ascii="Arial" w:hAnsi="Arial" w:cs="Arial"/>
+                <w:iCs/>
+                <w:w w:val="105"/>
+                <w:sz w:val="18"/>
+              </w:rPr>
+              <w:t xml:space="preserve">10. </w:t>
+            </w:r>
+            <w:r>
+              <w:rPr>
+                <w:rFonts w:ascii="Arial" w:hAnsi="Arial" w:cs="Arial"/>
+                <w:b/>
+                <w:bCs/>
+                <w:iCs/>
+                <w:w w:val="105"/>
+                <w:sz w:val="18"/>
+              </w:rPr>
+              <w:t xml:space="preserve">Informes: </w:t>
+            </w:r>
+            <w:r>
+              <w:rPr>
+                <w:rFonts w:ascii="Arial" w:hAnsi="Arial" w:cs="Arial"/>
+                <w:iCs/>
+                <w:w w:val="105"/>
+                <w:sz w:val="18"/>
+              </w:rPr>
+              <w:t xml:space="preserve">Debe ser posible generar informes de análisis agronómicos </w:t>
+            </w:r>
+            <w:r>
+              <w:rPr>
+                <w:rFonts w:ascii="Arial" w:hAnsi="Arial" w:cs="Arial"/>
+                <w:iCs/>
+                <w:w w:val="105"/>
+                <w:sz w:val="18"/>
+              </w:rPr>
+              <w:t xml:space="preserve">utilizando los reportes del sistema en formato </w:t>
+            </w:r>
+            <w:r>
+              <w:rPr>
+                <w:rFonts w:ascii="Arial" w:hAnsi="Arial" w:cs="Arial"/>
+                <w:iCs/>
+                <w:w w:val="105"/>
+                <w:sz w:val="18"/>
+              </w:rPr>
+              <w:t>(PDF, Excel, etc.)</w:t>
+            </w:r>
+            <w:r>
+              <w:rPr>
+                <w:rFonts w:ascii="Arial" w:hAnsi="Arial" w:cs="Arial"/>
+                <w:iCs/>
+                <w:w w:val="105"/>
+                <w:sz w:val="18"/>
+              </w:rPr>
+              <w:t>. Así como también imprimirlos.</w:t>
+            </w:r>
+          </w:p>
+        </w:tc>
+        <w:tc>
+          <w:tcPr>
+            <w:tcW w:w="4493" w:type="dxa"/>
+            <w:tcBorders>
+              <w:bottom w:val="single" w:sz="4" w:space="0" w:color="000000"/>
+            </w:tcBorders>
+          </w:tcPr>
+          <w:p>
+            <w:pPr>
+              <w:pStyle w:val="TableParagraph"/>
+              <w:spacing w:before="1" w:line="197" w:lineRule="exact"/>
+              <w:ind w:left="69"/>
+              <w:rPr>
+                <w:rFonts w:ascii="Arial" w:hAnsi="Arial" w:cs="Arial"/>
+                <w:iCs/>
+                <w:w w:val="105"/>
+                <w:sz w:val="18"/>
+              </w:rPr>
+            </w:pPr>
+            <w:r>
+              <w:rPr>
+                <w:rFonts w:ascii="Arial" w:hAnsi="Arial" w:cs="Arial"/>
+                <w:iCs/>
+                <w:w w:val="105"/>
+                <w:sz w:val="18"/>
+              </w:rPr>
+              <w:t>10.</w:t>
+            </w:r>
+          </w:p>
+        </w:tc>
+      </w:tr>
+      <w:tr>
+        <w:trPr>
+          <w:trHeight w:val="217"/>
+        </w:trPr>
+        <w:tc>
+          <w:tcPr>
+            <w:tcW w:w="4224" w:type="dxa"/>
+            <w:gridSpan w:val="2"/>
+            <w:tcBorders>
+              <w:bottom w:val="single" w:sz="4" w:space="0" w:color="000000"/>
+            </w:tcBorders>
+          </w:tcPr>
+          <w:p>
+            <w:pPr>
+              <w:pStyle w:val="TableParagraph"/>
+              <w:spacing w:before="1" w:line="197" w:lineRule="exact"/>
+              <w:ind w:left="69"/>
+              <w:jc w:val="both"/>
+              <w:rPr>
+                <w:rFonts w:ascii="Arial" w:hAnsi="Arial" w:cs="Arial"/>
+                <w:iCs/>
+                <w:w w:val="105"/>
+                <w:sz w:val="18"/>
+              </w:rPr>
+            </w:pPr>
+            <w:r>
+              <w:rPr>
+                <w:rFonts w:ascii="Arial" w:hAnsi="Arial" w:cs="Arial"/>
+                <w:iCs/>
+                <w:w w:val="105"/>
+                <w:sz w:val="18"/>
+              </w:rPr>
+              <w:t xml:space="preserve">11. </w:t>
+            </w:r>
+            <w:r>
+              <w:rPr>
+                <w:rFonts w:ascii="Arial" w:hAnsi="Arial" w:cs="Arial"/>
+                <w:b/>
+                <w:bCs/>
+                <w:iCs/>
+                <w:w w:val="105"/>
+                <w:sz w:val="18"/>
+              </w:rPr>
+              <w:t>Escalabilidad</w:t>
+            </w:r>
+            <w:r>
+              <w:rPr>
+                <w:rFonts w:ascii="Arial" w:hAnsi="Arial" w:cs="Arial"/>
+                <w:iCs/>
+                <w:w w:val="105"/>
+                <w:sz w:val="18"/>
+              </w:rPr>
+              <w:t>: El sistema debe ser escalable para adaptarse a las necesidades futuras del laboratorio, permitiendo la incorporación de nuevas funcionalidades y la gestión de un mayor volumen de análisis si es necesario.</w:t>
+            </w:r>
+          </w:p>
+        </w:tc>
+        <w:tc>
+          <w:tcPr>
+            <w:tcW w:w="4493" w:type="dxa"/>
+            <w:tcBorders>
+              <w:bottom w:val="single" w:sz="4" w:space="0" w:color="000000"/>
+            </w:tcBorders>
+          </w:tcPr>
+          <w:p>
+            <w:pPr>
+              <w:pStyle w:val="TableParagraph"/>
+              <w:spacing w:before="1" w:line="197" w:lineRule="exact"/>
+              <w:ind w:left="69"/>
+              <w:rPr>
+                <w:rFonts w:ascii="Arial" w:hAnsi="Arial" w:cs="Arial"/>
+                <w:iCs/>
+                <w:w w:val="105"/>
+                <w:sz w:val="18"/>
+              </w:rPr>
+            </w:pPr>
+            <w:r>
+              <w:rPr>
+                <w:rFonts w:ascii="Arial" w:hAnsi="Arial" w:cs="Arial"/>
+                <w:iCs/>
+                <w:w w:val="105"/>
+                <w:sz w:val="18"/>
+              </w:rPr>
+              <w:t>11.</w:t>
             </w:r>
           </w:p>
         </w:tc>
@@ -6222,7 +7266,6 @@
                 <w:w w:val="105"/>
                 <w:sz w:val="18"/>
               </w:rPr>
-              <w:lastRenderedPageBreak/>
               <w:t>1.</w:t>
             </w:r>
           </w:p>
@@ -6362,8 +7405,8 @@
           <w:sz w:val="27"/>
         </w:rPr>
         <w:sectPr>
-          <w:headerReference w:type="default" r:id="rId6"/>
-          <w:footerReference w:type="default" r:id="rId7"/>
+          <w:headerReference w:type="default" r:id="rId7"/>
+          <w:footerReference w:type="default" r:id="rId8"/>
           <w:type w:val="continuous"/>
           <w:pgSz w:w="11900" w:h="16840"/>
           <w:pgMar w:top="1417" w:right="1701" w:bottom="1417" w:left="1701" w:header="720" w:footer="720" w:gutter="0"/>
@@ -8712,7 +9755,7 @@
         </mc:Choice>
         <mc:Fallback>
           <w:pict>
-            <v:rect w14:anchorId="1BF7B9EC" id="Rectángulo 4" o:spid="_x0000_s1026" style="position:absolute;margin-left:-14.8pt;margin-top:21.85pt;width:450.6pt;height:12.8pt;z-index:251659776;visibility:visible;mso-wrap-style:square;mso-width-percent:0;mso-height-percent:0;mso-wrap-distance-left:9pt;mso-wrap-distance-top:0;mso-wrap-distance-right:9pt;mso-wrap-distance-bottom:0;mso-position-horizontal:absolute;mso-position-horizontal-relative:text;mso-position-vertical:absolute;mso-position-vertical-relative:text;mso-width-percent:0;mso-height-percent:0;mso-width-relative:page;mso-height-relative:page;v-text-anchor:top" o:gfxdata="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" fillcolor="#4f81bd" strokecolor="#f2f2f2" strokeweight="3pt">
+            <v:rect w14:anchorId="0F0C5C65" id="Rectángulo 4" o:spid="_x0000_s1026" style="position:absolute;margin-left:-14.8pt;margin-top:21.85pt;width:450.6pt;height:12.8pt;z-index:251659776;visibility:visible;mso-wrap-style:square;mso-width-percent:0;mso-height-percent:0;mso-wrap-distance-left:9pt;mso-wrap-distance-top:0;mso-wrap-distance-right:9pt;mso-wrap-distance-bottom:0;mso-position-horizontal:absolute;mso-position-horizontal-relative:text;mso-position-vertical:absolute;mso-position-vertical-relative:text;mso-width-percent:0;mso-height-percent:0;mso-width-relative:page;mso-height-relative:page;v-text-anchor:top" o:gfxdata="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" fillcolor="#4f81bd" strokecolor="#f2f2f2" strokeweight="3pt">
               <v:shadow on="t" color="#243f60" opacity=".5" offset="1pt"/>
             </v:rect>
           </w:pict>
@@ -8751,6 +9794,196 @@
     </w:pPr>
   </w:p>
 </w:hdr>
+</file>
+
+<file path=word/numbering.xml><?xml version="1.0" encoding="utf-8"?>
+<w:numbering xmlns:wpc="http://schemas.microsoft.com/office/word/2010/wordprocessingCanvas" xmlns:cx="http://schemas.microsoft.com/office/drawing/2014/chartex" xmlns:cx1="http://schemas.microsoft.com/office/drawing/2015/9/8/chartex" xmlns:cx2="http://schemas.microsoft.com/office/drawing/2015/10/21/chartex" xmlns:cx3="http://schemas.microsoft.com/office/drawing/2016/5/9/chartex" xmlns:cx4="http://schemas.microsoft.com/office/drawing/2016/5/10/chartex" xmlns:cx5="http://schemas.microsoft.com/office/drawing/2016/5/11/chartex" xmlns:cx6="http://schemas.microsoft.com/office/drawing/2016/5/12/chartex" xmlns:cx7="http://schemas.microsoft.com/office/drawing/2016/5/13/chartex" xmlns:cx8="http://schemas.microsoft.com/office/drawing/2016/5/14/chartex" xmlns:mc="http://schemas.openxmlformats.org/markup-compatibility/2006" xmlns:aink="http://schemas.microsoft.com/office/drawing/2016/ink" xmlns:am3d="http://schemas.microsoft.com/office/drawing/2017/model3d" xmlns:o="urn:schemas-microsoft-com:office:office" xmlns:oel="http://schemas.microsoft.com/office/2019/extlst" xmlns:r="http://schemas.openxmlformats.org/officeDocument/2006/relationships" xmlns:m="http://schemas.openxmlformats.org/officeDocument/2006/math" xmlns:v="urn:schemas-microsoft-com:vml" xmlns:wp14="http://schemas.microsoft.com/office/word/2010/wordprocessingDrawing" xmlns:wp="http://schemas.openxmlformats.org/drawingml/2006/wordprocessingDrawing" xmlns:w10="urn:schemas-microsoft-com:office:word" xmlns:w="http://schemas.openxmlformats.org/wordprocessingml/2006/main" xmlns:w14="http://schemas.microsoft.com/office/word/2010/wordml" xmlns:w15="http://schemas.microsoft.com/office/word/2012/wordml" xmlns:w16cex="http://schemas.microsoft.com/office/word/2018/wordml/cex" xmlns:w16cid="http://schemas.microsoft.com/office/word/2016/wordml/cid" xmlns:w16="http://schemas.microsoft.com/office/word/2018/wordml" xmlns:w16sdtdh="http://schemas.microsoft.com/office/word/2020/wordml/sdtdatahash" xmlns:w16se="http://schemas.microsoft.com/office/word/2015/wordml/symex" xmlns:wpg="http://schemas.microsoft.com/office/word/2010/wordprocessingGroup" xmlns:wpi="http://schemas.microsoft.com/office/word/2010/wordprocessingInk" xmlns:wne="http://schemas.microsoft.com/office/word/2006/wordml" xmlns:wps="http://schemas.microsoft.com/office/word/2010/wordprocessingShape" mc:Ignorable="w14 w15 w16se w16cid w16 w16cex w16sdtdh wp14">
+  <w:abstractNum w:abstractNumId="0" w15:restartNumberingAfterBreak="0">
+    <w:nsid w:val="10E6766D"/>
+    <w:multiLevelType w:val="hybridMultilevel"/>
+    <w:tmpl w:val="B7A8261E"/>
+    <w:lvl w:ilvl="0" w:tplc="37DED082">
+      <w:start w:val="1"/>
+      <w:numFmt w:val="decimal"/>
+      <w:lvlText w:val="%1."/>
+      <w:lvlJc w:val="left"/>
+      <w:pPr>
+        <w:ind w:left="429" w:hanging="360"/>
+      </w:pPr>
+      <w:rPr>
+        <w:rFonts w:hint="default"/>
+        <w:b/>
+      </w:rPr>
+    </w:lvl>
+    <w:lvl w:ilvl="1" w:tplc="140A0019" w:tentative="1">
+      <w:start w:val="1"/>
+      <w:numFmt w:val="lowerLetter"/>
+      <w:lvlText w:val="%2."/>
+      <w:lvlJc w:val="left"/>
+      <w:pPr>
+        <w:ind w:left="1149" w:hanging="360"/>
+      </w:pPr>
+    </w:lvl>
+    <w:lvl w:ilvl="2" w:tplc="140A001B" w:tentative="1">
+      <w:start w:val="1"/>
+      <w:numFmt w:val="lowerRoman"/>
+      <w:lvlText w:val="%3."/>
+      <w:lvlJc w:val="right"/>
+      <w:pPr>
+        <w:ind w:left="1869" w:hanging="180"/>
+      </w:pPr>
+    </w:lvl>
+    <w:lvl w:ilvl="3" w:tplc="140A000F" w:tentative="1">
+      <w:start w:val="1"/>
+      <w:numFmt w:val="decimal"/>
+      <w:lvlText w:val="%4."/>
+      <w:lvlJc w:val="left"/>
+      <w:pPr>
+        <w:ind w:left="2589" w:hanging="360"/>
+      </w:pPr>
+    </w:lvl>
+    <w:lvl w:ilvl="4" w:tplc="140A0019" w:tentative="1">
+      <w:start w:val="1"/>
+      <w:numFmt w:val="lowerLetter"/>
+      <w:lvlText w:val="%5."/>
+      <w:lvlJc w:val="left"/>
+      <w:pPr>
+        <w:ind w:left="3309" w:hanging="360"/>
+      </w:pPr>
+    </w:lvl>
+    <w:lvl w:ilvl="5" w:tplc="140A001B" w:tentative="1">
+      <w:start w:val="1"/>
+      <w:numFmt w:val="lowerRoman"/>
+      <w:lvlText w:val="%6."/>
+      <w:lvlJc w:val="right"/>
+      <w:pPr>
+        <w:ind w:left="4029" w:hanging="180"/>
+      </w:pPr>
+    </w:lvl>
+    <w:lvl w:ilvl="6" w:tplc="140A000F" w:tentative="1">
+      <w:start w:val="1"/>
+      <w:numFmt w:val="decimal"/>
+      <w:lvlText w:val="%7."/>
+      <w:lvlJc w:val="left"/>
+      <w:pPr>
+        <w:ind w:left="4749" w:hanging="360"/>
+      </w:pPr>
+    </w:lvl>
+    <w:lvl w:ilvl="7" w:tplc="140A0019" w:tentative="1">
+      <w:start w:val="1"/>
+      <w:numFmt w:val="lowerLetter"/>
+      <w:lvlText w:val="%8."/>
+      <w:lvlJc w:val="left"/>
+      <w:pPr>
+        <w:ind w:left="5469" w:hanging="360"/>
+      </w:pPr>
+    </w:lvl>
+    <w:lvl w:ilvl="8" w:tplc="140A001B" w:tentative="1">
+      <w:start w:val="1"/>
+      <w:numFmt w:val="lowerRoman"/>
+      <w:lvlText w:val="%9."/>
+      <w:lvlJc w:val="right"/>
+      <w:pPr>
+        <w:ind w:left="6189" w:hanging="180"/>
+      </w:pPr>
+    </w:lvl>
+  </w:abstractNum>
+  <w:abstractNum w:abstractNumId="1" w15:restartNumberingAfterBreak="0">
+    <w:nsid w:val="43CB7784"/>
+    <w:multiLevelType w:val="hybridMultilevel"/>
+    <w:tmpl w:val="D0A278A8"/>
+    <w:lvl w:ilvl="0" w:tplc="97A64FFC">
+      <w:start w:val="1"/>
+      <w:numFmt w:val="decimal"/>
+      <w:lvlText w:val="%1."/>
+      <w:lvlJc w:val="left"/>
+      <w:pPr>
+        <w:ind w:left="429" w:hanging="360"/>
+      </w:pPr>
+      <w:rPr>
+        <w:rFonts w:hint="default"/>
+      </w:rPr>
+    </w:lvl>
+    <w:lvl w:ilvl="1" w:tplc="140A0019" w:tentative="1">
+      <w:start w:val="1"/>
+      <w:numFmt w:val="lowerLetter"/>
+      <w:lvlText w:val="%2."/>
+      <w:lvlJc w:val="left"/>
+      <w:pPr>
+        <w:ind w:left="1149" w:hanging="360"/>
+      </w:pPr>
+    </w:lvl>
+    <w:lvl w:ilvl="2" w:tplc="140A001B" w:tentative="1">
+      <w:start w:val="1"/>
+      <w:numFmt w:val="lowerRoman"/>
+      <w:lvlText w:val="%3."/>
+      <w:lvlJc w:val="right"/>
+      <w:pPr>
+        <w:ind w:left="1869" w:hanging="180"/>
+      </w:pPr>
+    </w:lvl>
+    <w:lvl w:ilvl="3" w:tplc="140A000F" w:tentative="1">
+      <w:start w:val="1"/>
+      <w:numFmt w:val="decimal"/>
+      <w:lvlText w:val="%4."/>
+      <w:lvlJc w:val="left"/>
+      <w:pPr>
+        <w:ind w:left="2589" w:hanging="360"/>
+      </w:pPr>
+    </w:lvl>
+    <w:lvl w:ilvl="4" w:tplc="140A0019" w:tentative="1">
+      <w:start w:val="1"/>
+      <w:numFmt w:val="lowerLetter"/>
+      <w:lvlText w:val="%5."/>
+      <w:lvlJc w:val="left"/>
+      <w:pPr>
+        <w:ind w:left="3309" w:hanging="360"/>
+      </w:pPr>
+    </w:lvl>
+    <w:lvl w:ilvl="5" w:tplc="140A001B" w:tentative="1">
+      <w:start w:val="1"/>
+      <w:numFmt w:val="lowerRoman"/>
+      <w:lvlText w:val="%6."/>
+      <w:lvlJc w:val="right"/>
+      <w:pPr>
+        <w:ind w:left="4029" w:hanging="180"/>
+      </w:pPr>
+    </w:lvl>
+    <w:lvl w:ilvl="6" w:tplc="140A000F" w:tentative="1">
+      <w:start w:val="1"/>
+      <w:numFmt w:val="decimal"/>
+      <w:lvlText w:val="%7."/>
+      <w:lvlJc w:val="left"/>
+      <w:pPr>
+        <w:ind w:left="4749" w:hanging="360"/>
+      </w:pPr>
+    </w:lvl>
+    <w:lvl w:ilvl="7" w:tplc="140A0019" w:tentative="1">
+      <w:start w:val="1"/>
+      <w:numFmt w:val="lowerLetter"/>
+      <w:lvlText w:val="%8."/>
+      <w:lvlJc w:val="left"/>
+      <w:pPr>
+        <w:ind w:left="5469" w:hanging="360"/>
+      </w:pPr>
+    </w:lvl>
+    <w:lvl w:ilvl="8" w:tplc="140A001B" w:tentative="1">
+      <w:start w:val="1"/>
+      <w:numFmt w:val="lowerRoman"/>
+      <w:lvlText w:val="%9."/>
+      <w:lvlJc w:val="right"/>
+      <w:pPr>
+        <w:ind w:left="6189" w:hanging="180"/>
+      </w:pPr>
+    </w:lvl>
+  </w:abstractNum>
+  <w:num w:numId="1" w16cid:durableId="544566811">
+    <w:abstractNumId w:val="1"/>
+  </w:num>
+  <w:num w:numId="2" w16cid:durableId="1961299181">
+    <w:abstractNumId w:val="0"/>
+  </w:num>
+</w:numbering>
 </file>
 
 <file path=word/styles.xml><?xml version="1.0" encoding="utf-8"?>

</xml_diff>

<commit_message>
Se finalizó la plantilla de Gestión de alcance 1.0
</commit_message>
<xml_diff>
--- a/Administracion de Proyectos/PlantillaAlcance.docx
+++ b/Administracion de Proyectos/PlantillaAlcance.docx
@@ -407,13 +407,9 @@
         <w:p>
           <w:pPr>
             <w:pStyle w:val="TtuloTDC"/>
-            <w:rPr>
-              <w:color w:val="365F91" w:themeColor="accent1" w:themeShade="BF"/>
-            </w:rPr>
           </w:pPr>
           <w:r>
             <w:rPr>
-              <w:color w:val="365F91" w:themeColor="accent1" w:themeShade="BF"/>
               <w:lang w:val="es-ES"/>
             </w:rPr>
             <w:t>Contenido</w:t>
@@ -3550,27 +3546,16 @@
                 <w:w w:val="105"/>
                 <w:sz w:val="18"/>
               </w:rPr>
-              <w:t>Capacidad de Generación de Gráficos y Visualización de Datos</w:t>
-            </w:r>
-            <w:r>
-              <w:rPr>
-                <w:rFonts w:ascii="Arial" w:hAnsi="Arial" w:cs="Arial"/>
-                <w:b/>
-                <w:bCs/>
+              <w:t xml:space="preserve">Visualización de datos: </w:t>
+            </w:r>
+            <w:r>
+              <w:rPr>
+                <w:rFonts w:ascii="Arial" w:hAnsi="Arial" w:cs="Arial"/>
                 <w:iCs/>
                 <w:w w:val="105"/>
                 <w:sz w:val="18"/>
               </w:rPr>
-              <w:t xml:space="preserve">: </w:t>
-            </w:r>
-            <w:r>
-              <w:rPr>
-                <w:rFonts w:ascii="Arial" w:hAnsi="Arial" w:cs="Arial"/>
-                <w:iCs/>
-                <w:w w:val="105"/>
-                <w:sz w:val="18"/>
-              </w:rPr>
-              <w:t>El sistema debe de ser capaz de generar gráficos para los reportes generados, asegurando una mejor opción para la visualización de los datos.</w:t>
+              <w:t>El sistema generará los reportes e informes con la estructura estipulada por el laboratorio para asegurar la correcta visualización de los datos.</w:t>
             </w:r>
           </w:p>
         </w:tc>
@@ -3644,7 +3629,7 @@
                 <w:w w:val="105"/>
                 <w:sz w:val="18"/>
               </w:rPr>
-              <w:t xml:space="preserve">: El proveedor del sistema debe proporcionar capacitación adecuada al personal del laboratorio y ofrecer </w:t>
+              <w:t xml:space="preserve">: El proveedor del sistema debe proporcionar capacitación adecuada al personal del laboratorio y ofrecer soporte técnico continuo para garantizar un </w:t>
             </w:r>
             <w:r>
               <w:rPr>
@@ -3654,7 +3639,7 @@
                 <w:sz w:val="18"/>
               </w:rPr>
               <w:lastRenderedPageBreak/>
-              <w:t>soporte técnico continuo para garantizar un funcionamiento sin problemas del sistema.</w:t>
+              <w:t>funcionamiento sin problemas del sistema.</w:t>
             </w:r>
           </w:p>
         </w:tc>
@@ -4679,9 +4664,152 @@
               <w:pStyle w:val="TableParagraph"/>
               <w:rPr>
                 <w:rFonts w:ascii="Arial" w:hAnsi="Arial" w:cs="Arial"/>
+                <w:sz w:val="20"/>
+                <w:szCs w:val="32"/>
+              </w:rPr>
+            </w:pPr>
+            <w:r>
+              <w:rPr>
+                <w:rFonts w:ascii="Arial" w:hAnsi="Arial" w:cs="Arial"/>
+                <w:b/>
+                <w:bCs/>
                 <w:sz w:val="14"/>
               </w:rPr>
-            </w:pPr>
+              <w:t>-</w:t>
+            </w:r>
+            <w:r>
+              <w:rPr>
+                <w:rFonts w:ascii="Arial" w:hAnsi="Arial" w:cs="Arial"/>
+                <w:b/>
+                <w:bCs/>
+                <w:sz w:val="20"/>
+                <w:szCs w:val="32"/>
+              </w:rPr>
+              <w:t xml:space="preserve">Procesamiento de muestras: </w:t>
+            </w:r>
+            <w:r>
+              <w:rPr>
+                <w:rFonts w:ascii="Arial" w:hAnsi="Arial" w:cs="Arial"/>
+                <w:sz w:val="20"/>
+                <w:szCs w:val="32"/>
+              </w:rPr>
+              <w:t>El sistema es capaz de soportar el máximo de procesamiento de muestras del laboratorio.</w:t>
+            </w:r>
+          </w:p>
+          <w:p>
+            <w:pPr>
+              <w:pStyle w:val="TableParagraph"/>
+              <w:rPr>
+                <w:rFonts w:ascii="Arial" w:hAnsi="Arial" w:cs="Arial"/>
+                <w:sz w:val="20"/>
+                <w:szCs w:val="32"/>
+              </w:rPr>
+            </w:pPr>
+            <w:r>
+              <w:rPr>
+                <w:rFonts w:ascii="Arial" w:hAnsi="Arial" w:cs="Arial"/>
+                <w:sz w:val="20"/>
+                <w:szCs w:val="32"/>
+              </w:rPr>
+              <w:t>-</w:t>
+            </w:r>
+            <w:r>
+              <w:rPr>
+                <w:rFonts w:ascii="Arial" w:hAnsi="Arial" w:cs="Arial"/>
+                <w:b/>
+                <w:bCs/>
+                <w:sz w:val="20"/>
+                <w:szCs w:val="32"/>
+              </w:rPr>
+              <w:t xml:space="preserve">Disponibilidad: </w:t>
+            </w:r>
+            <w:r>
+              <w:rPr>
+                <w:rFonts w:ascii="Arial" w:hAnsi="Arial" w:cs="Arial"/>
+                <w:sz w:val="20"/>
+                <w:szCs w:val="32"/>
+              </w:rPr>
+              <w:t>El sistema debe permanecer activo por lo menos el 90% del tiempo en las horas de trabajo del laboratorio, y un 10% de mantenimiento.</w:t>
+            </w:r>
+          </w:p>
+          <w:p>
+            <w:pPr>
+              <w:pStyle w:val="TableParagraph"/>
+              <w:rPr>
+                <w:rFonts w:ascii="Arial" w:hAnsi="Arial" w:cs="Arial"/>
+                <w:sz w:val="20"/>
+                <w:szCs w:val="32"/>
+              </w:rPr>
+            </w:pPr>
+            <w:r>
+              <w:rPr>
+                <w:rFonts w:ascii="Arial" w:hAnsi="Arial" w:cs="Arial"/>
+                <w:b/>
+                <w:bCs/>
+                <w:sz w:val="20"/>
+                <w:szCs w:val="32"/>
+              </w:rPr>
+              <w:t xml:space="preserve">-Mínimo de recursos: </w:t>
+            </w:r>
+            <w:r>
+              <w:rPr>
+                <w:rFonts w:ascii="Arial" w:hAnsi="Arial" w:cs="Arial"/>
+                <w:sz w:val="20"/>
+                <w:szCs w:val="32"/>
+              </w:rPr>
+              <w:t>El sistema debe de funcionar con el mínimo de recursos posible, que soportan las computadoras del laboratorio.</w:t>
+            </w:r>
+          </w:p>
+          <w:p>
+            <w:pPr>
+              <w:pStyle w:val="TableParagraph"/>
+              <w:rPr>
+                <w:rFonts w:ascii="Arial" w:hAnsi="Arial" w:cs="Arial"/>
+                <w:sz w:val="14"/>
+              </w:rPr>
+            </w:pPr>
+            <w:r>
+              <w:rPr>
+                <w:rFonts w:ascii="Arial" w:hAnsi="Arial" w:cs="Arial"/>
+                <w:sz w:val="20"/>
+                <w:szCs w:val="32"/>
+              </w:rPr>
+              <w:t>-</w:t>
+            </w:r>
+            <w:r>
+              <w:rPr>
+                <w:rFonts w:ascii="Arial" w:hAnsi="Arial" w:cs="Arial"/>
+                <w:b/>
+                <w:bCs/>
+                <w:sz w:val="20"/>
+                <w:szCs w:val="32"/>
+              </w:rPr>
+              <w:t xml:space="preserve">Compatibilidad de plataformas: </w:t>
+            </w:r>
+            <w:r>
+              <w:rPr>
+                <w:rFonts w:ascii="Arial" w:hAnsi="Arial" w:cs="Arial"/>
+                <w:sz w:val="20"/>
+                <w:szCs w:val="32"/>
+              </w:rPr>
+              <w:t>El sistema debe funcionar en los navegadores comunes de Windows (</w:t>
+            </w:r>
+            <w:r>
+              <w:rPr>
+                <w:rFonts w:ascii="Arial" w:hAnsi="Arial" w:cs="Arial"/>
+                <w:sz w:val="20"/>
+                <w:szCs w:val="32"/>
+              </w:rPr>
+              <w:t>Firefox, Google</w:t>
+            </w:r>
+            <w:r>
+              <w:rPr>
+                <w:rFonts w:ascii="Arial" w:hAnsi="Arial" w:cs="Arial"/>
+                <w:sz w:val="20"/>
+                <w:szCs w:val="32"/>
+              </w:rPr>
+              <w:t>, Edge).</w:t>
+            </w:r>
           </w:p>
         </w:tc>
       </w:tr>
@@ -4786,9 +4914,66 @@
               <w:pStyle w:val="TableParagraph"/>
               <w:rPr>
                 <w:rFonts w:ascii="Arial" w:hAnsi="Arial" w:cs="Arial"/>
-                <w:sz w:val="14"/>
-              </w:rPr>
-            </w:pPr>
+                <w:sz w:val="20"/>
+                <w:szCs w:val="32"/>
+              </w:rPr>
+            </w:pPr>
+            <w:r>
+              <w:rPr>
+                <w:rFonts w:ascii="Arial" w:hAnsi="Arial" w:cs="Arial"/>
+                <w:b/>
+                <w:bCs/>
+                <w:sz w:val="20"/>
+                <w:szCs w:val="32"/>
+              </w:rPr>
+              <w:t>-</w:t>
+            </w:r>
+            <w:r>
+              <w:rPr>
+                <w:rFonts w:ascii="Arial" w:hAnsi="Arial" w:cs="Arial"/>
+                <w:b/>
+                <w:bCs/>
+                <w:sz w:val="20"/>
+                <w:szCs w:val="32"/>
+              </w:rPr>
+              <w:t xml:space="preserve">Seguridad de los datos: </w:t>
+            </w:r>
+            <w:r>
+              <w:rPr>
+                <w:rFonts w:ascii="Arial" w:hAnsi="Arial" w:cs="Arial"/>
+                <w:sz w:val="20"/>
+                <w:szCs w:val="32"/>
+              </w:rPr>
+              <w:t>El sistema debe cumplir con las prácticas mínimas de seguridad de carácter sensible.</w:t>
+            </w:r>
+          </w:p>
+          <w:p>
+            <w:pPr>
+              <w:pStyle w:val="TableParagraph"/>
+              <w:rPr>
+                <w:rFonts w:ascii="Arial" w:hAnsi="Arial" w:cs="Arial"/>
+                <w:sz w:val="20"/>
+                <w:szCs w:val="32"/>
+              </w:rPr>
+            </w:pPr>
+            <w:r>
+              <w:rPr>
+                <w:rFonts w:ascii="Arial" w:hAnsi="Arial" w:cs="Arial"/>
+                <w:b/>
+                <w:bCs/>
+                <w:sz w:val="20"/>
+                <w:szCs w:val="32"/>
+              </w:rPr>
+              <w:t xml:space="preserve">-Precisión de los datos: </w:t>
+            </w:r>
+            <w:r>
+              <w:rPr>
+                <w:rFonts w:ascii="Arial" w:hAnsi="Arial" w:cs="Arial"/>
+                <w:sz w:val="20"/>
+                <w:szCs w:val="32"/>
+              </w:rPr>
+              <w:t>El sistema debe utilizar formulas de automatización de procesamiento de datos para dar reportes e informes con una precisión inequívoca, que asegure que los resultados que se les entreguen a los clientes de los laboratorios son de gran calidad.</w:t>
+            </w:r>
           </w:p>
         </w:tc>
       </w:tr>
@@ -4860,9 +5045,56 @@
               <w:pStyle w:val="TableParagraph"/>
               <w:rPr>
                 <w:rFonts w:ascii="Arial" w:hAnsi="Arial" w:cs="Arial"/>
-                <w:sz w:val="14"/>
-              </w:rPr>
-            </w:pPr>
+                <w:sz w:val="20"/>
+                <w:szCs w:val="32"/>
+              </w:rPr>
+            </w:pPr>
+            <w:r>
+              <w:rPr>
+                <w:rFonts w:ascii="Arial" w:hAnsi="Arial" w:cs="Arial"/>
+                <w:b/>
+                <w:bCs/>
+                <w:sz w:val="20"/>
+                <w:szCs w:val="32"/>
+              </w:rPr>
+              <w:t xml:space="preserve">-Capacitación del personal: </w:t>
+            </w:r>
+            <w:r>
+              <w:rPr>
+                <w:rFonts w:ascii="Arial" w:hAnsi="Arial" w:cs="Arial"/>
+                <w:sz w:val="20"/>
+                <w:szCs w:val="32"/>
+              </w:rPr>
+              <w:t>Se debe brindar una capacitación al personal del laboratorio una vez el sistema se ponga en funcionamiento.</w:t>
+            </w:r>
+          </w:p>
+          <w:p>
+            <w:pPr>
+              <w:pStyle w:val="TableParagraph"/>
+              <w:rPr>
+                <w:rFonts w:ascii="Arial" w:hAnsi="Arial" w:cs="Arial"/>
+                <w:sz w:val="20"/>
+                <w:szCs w:val="32"/>
+              </w:rPr>
+            </w:pPr>
+            <w:r>
+              <w:rPr>
+                <w:rFonts w:ascii="Arial" w:hAnsi="Arial" w:cs="Arial"/>
+                <w:b/>
+                <w:bCs/>
+                <w:sz w:val="20"/>
+                <w:szCs w:val="32"/>
+              </w:rPr>
+              <w:t xml:space="preserve">-Manual de uso: </w:t>
+            </w:r>
+            <w:r>
+              <w:rPr>
+                <w:rFonts w:ascii="Arial" w:hAnsi="Arial" w:cs="Arial"/>
+                <w:sz w:val="20"/>
+                <w:szCs w:val="32"/>
+              </w:rPr>
+              <w:t>Se debe entregar un manual de uso al personal del laboratorio para facilitar la manipulación del sistema.</w:t>
+            </w:r>
           </w:p>
         </w:tc>
       </w:tr>
@@ -4915,9 +5147,56 @@
               <w:pStyle w:val="TableParagraph"/>
               <w:rPr>
                 <w:rFonts w:ascii="Arial" w:hAnsi="Arial" w:cs="Arial"/>
-                <w:sz w:val="14"/>
-              </w:rPr>
-            </w:pPr>
+                <w:sz w:val="20"/>
+                <w:szCs w:val="32"/>
+              </w:rPr>
+            </w:pPr>
+            <w:r>
+              <w:rPr>
+                <w:rFonts w:ascii="Arial" w:hAnsi="Arial" w:cs="Arial"/>
+                <w:b/>
+                <w:bCs/>
+                <w:sz w:val="20"/>
+                <w:szCs w:val="32"/>
+              </w:rPr>
+              <w:t xml:space="preserve">-Cumplimiento del tiempo: </w:t>
+            </w:r>
+            <w:r>
+              <w:rPr>
+                <w:rFonts w:ascii="Arial" w:hAnsi="Arial" w:cs="Arial"/>
+                <w:sz w:val="20"/>
+                <w:szCs w:val="32"/>
+              </w:rPr>
+              <w:t>Se debe desarrollar el sistema en el máximo de tiempo establecido.</w:t>
+            </w:r>
+          </w:p>
+          <w:p>
+            <w:pPr>
+              <w:pStyle w:val="TableParagraph"/>
+              <w:rPr>
+                <w:rFonts w:ascii="Arial" w:hAnsi="Arial" w:cs="Arial"/>
+                <w:sz w:val="20"/>
+                <w:szCs w:val="32"/>
+              </w:rPr>
+            </w:pPr>
+            <w:r>
+              <w:rPr>
+                <w:rFonts w:ascii="Arial" w:hAnsi="Arial" w:cs="Arial"/>
+                <w:b/>
+                <w:bCs/>
+                <w:sz w:val="20"/>
+                <w:szCs w:val="32"/>
+              </w:rPr>
+              <w:t xml:space="preserve">-Cumplimiento del presupuesto: </w:t>
+            </w:r>
+            <w:r>
+              <w:rPr>
+                <w:rFonts w:ascii="Arial" w:hAnsi="Arial" w:cs="Arial"/>
+                <w:sz w:val="20"/>
+                <w:szCs w:val="32"/>
+              </w:rPr>
+              <w:t>Se debe realizar el sistema sin realizar gastos innecesarios adicionales de dinero por parte del patrocinador, el equipo de trabajo o el Instituto Tecnológico de Costa Rica.</w:t>
+            </w:r>
           </w:p>
         </w:tc>
       </w:tr>
@@ -4989,9 +5268,56 @@
               <w:pStyle w:val="TableParagraph"/>
               <w:rPr>
                 <w:rFonts w:ascii="Arial" w:hAnsi="Arial" w:cs="Arial"/>
-                <w:sz w:val="14"/>
-              </w:rPr>
-            </w:pPr>
+                <w:sz w:val="20"/>
+                <w:szCs w:val="32"/>
+              </w:rPr>
+            </w:pPr>
+            <w:r>
+              <w:rPr>
+                <w:rFonts w:ascii="Arial" w:hAnsi="Arial" w:cs="Arial"/>
+                <w:b/>
+                <w:bCs/>
+                <w:sz w:val="20"/>
+                <w:szCs w:val="32"/>
+              </w:rPr>
+              <w:t xml:space="preserve">-Satisfacción del usuario: </w:t>
+            </w:r>
+            <w:r>
+              <w:rPr>
+                <w:rFonts w:ascii="Arial" w:hAnsi="Arial" w:cs="Arial"/>
+                <w:sz w:val="20"/>
+                <w:szCs w:val="32"/>
+              </w:rPr>
+              <w:t>Se espera que el personal de laboratorio se encuentre satisfecho con el sistema entregado.</w:t>
+            </w:r>
+          </w:p>
+          <w:p>
+            <w:pPr>
+              <w:pStyle w:val="TableParagraph"/>
+              <w:rPr>
+                <w:rFonts w:ascii="Arial" w:hAnsi="Arial" w:cs="Arial"/>
+                <w:sz w:val="20"/>
+                <w:szCs w:val="32"/>
+              </w:rPr>
+            </w:pPr>
+            <w:r>
+              <w:rPr>
+                <w:rFonts w:ascii="Arial" w:hAnsi="Arial" w:cs="Arial"/>
+                <w:b/>
+                <w:bCs/>
+                <w:sz w:val="20"/>
+                <w:szCs w:val="32"/>
+              </w:rPr>
+              <w:t xml:space="preserve">-Satisfacción de los clientes: </w:t>
+            </w:r>
+            <w:r>
+              <w:rPr>
+                <w:rFonts w:ascii="Arial" w:hAnsi="Arial" w:cs="Arial"/>
+                <w:sz w:val="20"/>
+                <w:szCs w:val="32"/>
+              </w:rPr>
+              <w:t>Se espera que los datos de análisis de las muestras entregadas a los clientes cumplan con las expectativas.</w:t>
+            </w:r>
           </w:p>
         </w:tc>
       </w:tr>
@@ -5509,6 +5835,15 @@
               </w:rPr>
               <w:t>1.0</w:t>
             </w:r>
+            <w:r>
+              <w:rPr>
+                <w:rFonts w:ascii="Arial" w:hAnsi="Arial" w:cs="Arial"/>
+                <w:i/>
+                <w:w w:val="110"/>
+                <w:sz w:val="18"/>
+              </w:rPr>
+              <w:t xml:space="preserve"> </w:t>
+            </w:r>
           </w:p>
         </w:tc>
         <w:tc>
@@ -5520,9 +5855,58 @@
               <w:pStyle w:val="TableParagraph"/>
               <w:rPr>
                 <w:rFonts w:ascii="Arial" w:hAnsi="Arial" w:cs="Arial"/>
+                <w:sz w:val="20"/>
+                <w:szCs w:val="32"/>
+              </w:rPr>
+            </w:pPr>
+            <w:r>
+              <w:rPr>
+                <w:rFonts w:ascii="Arial" w:hAnsi="Arial" w:cs="Arial"/>
                 <w:sz w:val="14"/>
               </w:rPr>
-            </w:pPr>
+              <w:t>-</w:t>
+            </w:r>
+            <w:r>
+              <w:rPr>
+                <w:rFonts w:ascii="Arial" w:hAnsi="Arial" w:cs="Arial"/>
+                <w:sz w:val="20"/>
+                <w:szCs w:val="32"/>
+              </w:rPr>
+              <w:t>Entrega del Acta de constitución</w:t>
+            </w:r>
+            <w:r>
+              <w:rPr>
+                <w:rFonts w:ascii="Arial" w:hAnsi="Arial" w:cs="Arial"/>
+                <w:sz w:val="20"/>
+                <w:szCs w:val="32"/>
+              </w:rPr>
+              <w:t>.</w:t>
+            </w:r>
+          </w:p>
+          <w:p>
+            <w:pPr>
+              <w:pStyle w:val="TableParagraph"/>
+              <w:rPr>
+                <w:rFonts w:ascii="Arial" w:hAnsi="Arial" w:cs="Arial"/>
+                <w:sz w:val="14"/>
+              </w:rPr>
+            </w:pPr>
+            <w:r>
+              <w:rPr>
+                <w:rFonts w:ascii="Arial" w:hAnsi="Arial" w:cs="Arial"/>
+                <w:sz w:val="20"/>
+                <w:szCs w:val="32"/>
+              </w:rPr>
+              <w:t>-Matriz de Interesados</w:t>
+            </w:r>
+            <w:r>
+              <w:rPr>
+                <w:rFonts w:ascii="Arial" w:hAnsi="Arial" w:cs="Arial"/>
+                <w:sz w:val="20"/>
+                <w:szCs w:val="32"/>
+              </w:rPr>
+              <w:t>.</w:t>
+            </w:r>
           </w:p>
         </w:tc>
       </w:tr>
@@ -5552,6 +5936,7 @@
                 <w:w w:val="110"/>
                 <w:sz w:val="18"/>
               </w:rPr>
+              <w:lastRenderedPageBreak/>
               <w:t>2.0</w:t>
             </w:r>
           </w:p>
@@ -5565,9 +5950,306 @@
               <w:pStyle w:val="TableParagraph"/>
               <w:rPr>
                 <w:rFonts w:ascii="Arial" w:hAnsi="Arial" w:cs="Arial"/>
-                <w:sz w:val="14"/>
-              </w:rPr>
-            </w:pPr>
+                <w:sz w:val="20"/>
+                <w:szCs w:val="32"/>
+              </w:rPr>
+            </w:pPr>
+            <w:r>
+              <w:rPr>
+                <w:rFonts w:ascii="Arial" w:hAnsi="Arial" w:cs="Arial"/>
+                <w:sz w:val="20"/>
+                <w:szCs w:val="32"/>
+              </w:rPr>
+              <w:t>-</w:t>
+            </w:r>
+            <w:r>
+              <w:rPr>
+                <w:rFonts w:ascii="Arial" w:hAnsi="Arial" w:cs="Arial"/>
+                <w:sz w:val="20"/>
+                <w:szCs w:val="32"/>
+              </w:rPr>
+              <w:t>Documento de c</w:t>
+            </w:r>
+            <w:r>
+              <w:rPr>
+                <w:rFonts w:ascii="Arial" w:hAnsi="Arial" w:cs="Arial"/>
+                <w:sz w:val="20"/>
+                <w:szCs w:val="32"/>
+              </w:rPr>
+              <w:t>ontrol de cambios</w:t>
+            </w:r>
+            <w:r>
+              <w:rPr>
+                <w:rFonts w:ascii="Arial" w:hAnsi="Arial" w:cs="Arial"/>
+                <w:sz w:val="20"/>
+                <w:szCs w:val="32"/>
+              </w:rPr>
+              <w:t>.</w:t>
+            </w:r>
+          </w:p>
+          <w:p>
+            <w:pPr>
+              <w:pStyle w:val="TableParagraph"/>
+              <w:rPr>
+                <w:rFonts w:ascii="Arial" w:hAnsi="Arial" w:cs="Arial"/>
+                <w:sz w:val="20"/>
+                <w:szCs w:val="32"/>
+              </w:rPr>
+            </w:pPr>
+            <w:r>
+              <w:rPr>
+                <w:rFonts w:ascii="Arial" w:hAnsi="Arial" w:cs="Arial"/>
+                <w:sz w:val="20"/>
+                <w:szCs w:val="32"/>
+              </w:rPr>
+              <w:t>-Lecciones Aprendidas</w:t>
+            </w:r>
+            <w:r>
+              <w:rPr>
+                <w:rFonts w:ascii="Arial" w:hAnsi="Arial" w:cs="Arial"/>
+                <w:sz w:val="20"/>
+                <w:szCs w:val="32"/>
+              </w:rPr>
+              <w:t>.</w:t>
+            </w:r>
+          </w:p>
+          <w:p>
+            <w:pPr>
+              <w:pStyle w:val="TableParagraph"/>
+              <w:rPr>
+                <w:rFonts w:ascii="Arial" w:hAnsi="Arial" w:cs="Arial"/>
+                <w:sz w:val="20"/>
+                <w:szCs w:val="32"/>
+              </w:rPr>
+            </w:pPr>
+            <w:r>
+              <w:rPr>
+                <w:rFonts w:ascii="Arial" w:hAnsi="Arial" w:cs="Arial"/>
+                <w:sz w:val="20"/>
+                <w:szCs w:val="32"/>
+              </w:rPr>
+              <w:t>-Gestión del Plan</w:t>
+            </w:r>
+            <w:r>
+              <w:rPr>
+                <w:rFonts w:ascii="Arial" w:hAnsi="Arial" w:cs="Arial"/>
+                <w:sz w:val="20"/>
+                <w:szCs w:val="32"/>
+              </w:rPr>
+              <w:t>.</w:t>
+            </w:r>
+          </w:p>
+          <w:p>
+            <w:pPr>
+              <w:pStyle w:val="TableParagraph"/>
+              <w:rPr>
+                <w:rFonts w:ascii="Arial" w:hAnsi="Arial" w:cs="Arial"/>
+                <w:sz w:val="20"/>
+                <w:szCs w:val="32"/>
+              </w:rPr>
+            </w:pPr>
+            <w:r>
+              <w:rPr>
+                <w:rFonts w:ascii="Arial" w:hAnsi="Arial" w:cs="Arial"/>
+                <w:sz w:val="20"/>
+                <w:szCs w:val="32"/>
+              </w:rPr>
+              <w:t xml:space="preserve">-Documento de los </w:t>
+            </w:r>
+            <w:proofErr w:type="spellStart"/>
+            <w:r>
+              <w:rPr>
+                <w:rFonts w:ascii="Arial" w:hAnsi="Arial" w:cs="Arial"/>
+                <w:sz w:val="20"/>
+                <w:szCs w:val="32"/>
+              </w:rPr>
+              <w:t>Stakeholders</w:t>
+            </w:r>
+            <w:proofErr w:type="spellEnd"/>
+            <w:r>
+              <w:rPr>
+                <w:rFonts w:ascii="Arial" w:hAnsi="Arial" w:cs="Arial"/>
+                <w:sz w:val="20"/>
+                <w:szCs w:val="32"/>
+              </w:rPr>
+              <w:t>.</w:t>
+            </w:r>
+          </w:p>
+          <w:p>
+            <w:pPr>
+              <w:pStyle w:val="TableParagraph"/>
+              <w:rPr>
+                <w:rFonts w:ascii="Arial" w:hAnsi="Arial" w:cs="Arial"/>
+                <w:sz w:val="20"/>
+                <w:szCs w:val="32"/>
+              </w:rPr>
+            </w:pPr>
+            <w:r>
+              <w:rPr>
+                <w:rFonts w:ascii="Arial" w:hAnsi="Arial" w:cs="Arial"/>
+                <w:sz w:val="20"/>
+                <w:szCs w:val="32"/>
+              </w:rPr>
+              <w:t xml:space="preserve">     *Análisis de los </w:t>
+            </w:r>
+            <w:proofErr w:type="spellStart"/>
+            <w:r>
+              <w:rPr>
+                <w:rFonts w:ascii="Arial" w:hAnsi="Arial" w:cs="Arial"/>
+                <w:sz w:val="20"/>
+                <w:szCs w:val="32"/>
+              </w:rPr>
+              <w:t>Stakeholders</w:t>
+            </w:r>
+            <w:proofErr w:type="spellEnd"/>
+            <w:r>
+              <w:rPr>
+                <w:rFonts w:ascii="Arial" w:hAnsi="Arial" w:cs="Arial"/>
+                <w:sz w:val="20"/>
+                <w:szCs w:val="32"/>
+              </w:rPr>
+              <w:t>.</w:t>
+            </w:r>
+          </w:p>
+          <w:p>
+            <w:pPr>
+              <w:pStyle w:val="TableParagraph"/>
+              <w:rPr>
+                <w:rFonts w:ascii="Arial" w:hAnsi="Arial" w:cs="Arial"/>
+                <w:sz w:val="20"/>
+                <w:szCs w:val="32"/>
+              </w:rPr>
+            </w:pPr>
+            <w:r>
+              <w:rPr>
+                <w:rFonts w:ascii="Arial" w:hAnsi="Arial" w:cs="Arial"/>
+                <w:sz w:val="20"/>
+                <w:szCs w:val="32"/>
+              </w:rPr>
+              <w:t xml:space="preserve">     *Estrategia de intervención.</w:t>
+            </w:r>
+          </w:p>
+          <w:p>
+            <w:pPr>
+              <w:pStyle w:val="TableParagraph"/>
+              <w:rPr>
+                <w:rFonts w:ascii="Arial" w:hAnsi="Arial" w:cs="Arial"/>
+                <w:sz w:val="20"/>
+                <w:szCs w:val="32"/>
+              </w:rPr>
+            </w:pPr>
+            <w:r>
+              <w:rPr>
+                <w:rFonts w:ascii="Arial" w:hAnsi="Arial" w:cs="Arial"/>
+                <w:sz w:val="20"/>
+                <w:szCs w:val="32"/>
+              </w:rPr>
+              <w:t>-Planificación del alcance.</w:t>
+            </w:r>
+          </w:p>
+          <w:p>
+            <w:pPr>
+              <w:pStyle w:val="TableParagraph"/>
+              <w:rPr>
+                <w:rFonts w:ascii="Arial" w:hAnsi="Arial" w:cs="Arial"/>
+                <w:sz w:val="20"/>
+                <w:szCs w:val="32"/>
+              </w:rPr>
+            </w:pPr>
+            <w:r>
+              <w:rPr>
+                <w:rFonts w:ascii="Arial" w:hAnsi="Arial" w:cs="Arial"/>
+                <w:sz w:val="20"/>
+                <w:szCs w:val="32"/>
+              </w:rPr>
+              <w:t xml:space="preserve">     *WBS</w:t>
+            </w:r>
+            <w:r>
+              <w:rPr>
+                <w:rFonts w:ascii="Arial" w:hAnsi="Arial" w:cs="Arial"/>
+                <w:sz w:val="20"/>
+                <w:szCs w:val="32"/>
+              </w:rPr>
+              <w:t>.</w:t>
+            </w:r>
+          </w:p>
+          <w:p>
+            <w:pPr>
+              <w:pStyle w:val="TableParagraph"/>
+              <w:rPr>
+                <w:rFonts w:ascii="Arial" w:hAnsi="Arial" w:cs="Arial"/>
+                <w:sz w:val="20"/>
+                <w:szCs w:val="32"/>
+              </w:rPr>
+            </w:pPr>
+            <w:r>
+              <w:rPr>
+                <w:rFonts w:ascii="Arial" w:hAnsi="Arial" w:cs="Arial"/>
+                <w:sz w:val="20"/>
+                <w:szCs w:val="32"/>
+              </w:rPr>
+              <w:t xml:space="preserve">     *Diccionario del WBS</w:t>
+            </w:r>
+            <w:r>
+              <w:rPr>
+                <w:rFonts w:ascii="Arial" w:hAnsi="Arial" w:cs="Arial"/>
+                <w:sz w:val="20"/>
+                <w:szCs w:val="32"/>
+              </w:rPr>
+              <w:t>.</w:t>
+            </w:r>
+          </w:p>
+          <w:p>
+            <w:pPr>
+              <w:pStyle w:val="TableParagraph"/>
+              <w:rPr>
+                <w:rFonts w:ascii="Arial" w:hAnsi="Arial" w:cs="Arial"/>
+                <w:sz w:val="20"/>
+                <w:szCs w:val="32"/>
+              </w:rPr>
+            </w:pPr>
+            <w:r>
+              <w:rPr>
+                <w:rFonts w:ascii="Arial" w:hAnsi="Arial" w:cs="Arial"/>
+                <w:sz w:val="20"/>
+                <w:szCs w:val="32"/>
+              </w:rPr>
+              <w:t xml:space="preserve">     *Documento de Requisitos</w:t>
+            </w:r>
+            <w:r>
+              <w:rPr>
+                <w:rFonts w:ascii="Arial" w:hAnsi="Arial" w:cs="Arial"/>
+                <w:sz w:val="20"/>
+                <w:szCs w:val="32"/>
+              </w:rPr>
+              <w:t>.</w:t>
+            </w:r>
+          </w:p>
+          <w:p>
+            <w:pPr>
+              <w:pStyle w:val="TableParagraph"/>
+              <w:rPr>
+                <w:rFonts w:ascii="Arial" w:hAnsi="Arial" w:cs="Arial"/>
+                <w:sz w:val="20"/>
+                <w:szCs w:val="32"/>
+              </w:rPr>
+            </w:pPr>
+            <w:r>
+              <w:rPr>
+                <w:rFonts w:ascii="Arial" w:hAnsi="Arial" w:cs="Arial"/>
+                <w:sz w:val="20"/>
+                <w:szCs w:val="32"/>
+              </w:rPr>
+              <w:t xml:space="preserve">     *Documento de alcance</w:t>
+            </w:r>
+            <w:r>
+              <w:rPr>
+                <w:rFonts w:ascii="Arial" w:hAnsi="Arial" w:cs="Arial"/>
+                <w:sz w:val="20"/>
+                <w:szCs w:val="32"/>
+              </w:rPr>
+              <w:t>.</w:t>
+            </w:r>
           </w:p>
         </w:tc>
       </w:tr>
@@ -5610,9 +6292,124 @@
               <w:pStyle w:val="TableParagraph"/>
               <w:rPr>
                 <w:rFonts w:ascii="Arial" w:hAnsi="Arial" w:cs="Arial"/>
-                <w:sz w:val="14"/>
-              </w:rPr>
-            </w:pPr>
+                <w:sz w:val="20"/>
+                <w:szCs w:val="32"/>
+              </w:rPr>
+            </w:pPr>
+            <w:r>
+              <w:rPr>
+                <w:rFonts w:ascii="Arial" w:hAnsi="Arial" w:cs="Arial"/>
+                <w:sz w:val="20"/>
+                <w:szCs w:val="32"/>
+              </w:rPr>
+              <w:t>-Planificación de los recursos humanos.</w:t>
+            </w:r>
+          </w:p>
+          <w:p>
+            <w:pPr>
+              <w:pStyle w:val="TableParagraph"/>
+              <w:rPr>
+                <w:rFonts w:ascii="Arial" w:hAnsi="Arial" w:cs="Arial"/>
+                <w:sz w:val="20"/>
+                <w:szCs w:val="32"/>
+              </w:rPr>
+            </w:pPr>
+            <w:r>
+              <w:rPr>
+                <w:rFonts w:ascii="Arial" w:hAnsi="Arial" w:cs="Arial"/>
+                <w:sz w:val="20"/>
+                <w:szCs w:val="32"/>
+              </w:rPr>
+              <w:t xml:space="preserve">     *Definir roles y responsabilidades.</w:t>
+            </w:r>
+          </w:p>
+          <w:p>
+            <w:pPr>
+              <w:pStyle w:val="TableParagraph"/>
+              <w:rPr>
+                <w:rFonts w:ascii="Arial" w:hAnsi="Arial" w:cs="Arial"/>
+                <w:sz w:val="20"/>
+                <w:szCs w:val="32"/>
+              </w:rPr>
+            </w:pPr>
+            <w:r>
+              <w:rPr>
+                <w:rFonts w:ascii="Arial" w:hAnsi="Arial" w:cs="Arial"/>
+                <w:sz w:val="20"/>
+                <w:szCs w:val="32"/>
+              </w:rPr>
+              <w:t xml:space="preserve">     *Matriz de asignación de responsabilidades.</w:t>
+            </w:r>
+          </w:p>
+          <w:p>
+            <w:pPr>
+              <w:pStyle w:val="TableParagraph"/>
+              <w:rPr>
+                <w:rFonts w:ascii="Arial" w:hAnsi="Arial" w:cs="Arial"/>
+                <w:sz w:val="20"/>
+                <w:szCs w:val="32"/>
+              </w:rPr>
+            </w:pPr>
+            <w:r>
+              <w:rPr>
+                <w:rFonts w:ascii="Arial" w:hAnsi="Arial" w:cs="Arial"/>
+                <w:sz w:val="20"/>
+                <w:szCs w:val="32"/>
+              </w:rPr>
+              <w:t>-Planificación de la comunicación.</w:t>
+            </w:r>
+          </w:p>
+          <w:p>
+            <w:pPr>
+              <w:pStyle w:val="TableParagraph"/>
+              <w:rPr>
+                <w:rFonts w:ascii="Arial" w:hAnsi="Arial" w:cs="Arial"/>
+                <w:sz w:val="20"/>
+                <w:szCs w:val="32"/>
+              </w:rPr>
+            </w:pPr>
+            <w:r>
+              <w:rPr>
+                <w:rFonts w:ascii="Arial" w:hAnsi="Arial" w:cs="Arial"/>
+                <w:sz w:val="20"/>
+                <w:szCs w:val="32"/>
+              </w:rPr>
+              <w:t xml:space="preserve">     *Estructura de comunicaciones</w:t>
+            </w:r>
+            <w:r>
+              <w:rPr>
+                <w:rFonts w:ascii="Arial" w:hAnsi="Arial" w:cs="Arial"/>
+                <w:sz w:val="20"/>
+                <w:szCs w:val="32"/>
+              </w:rPr>
+              <w:t>.</w:t>
+            </w:r>
+          </w:p>
+          <w:p>
+            <w:pPr>
+              <w:pStyle w:val="TableParagraph"/>
+              <w:rPr>
+                <w:rFonts w:ascii="Arial" w:hAnsi="Arial" w:cs="Arial"/>
+                <w:sz w:val="20"/>
+                <w:szCs w:val="32"/>
+              </w:rPr>
+            </w:pPr>
+            <w:r>
+              <w:rPr>
+                <w:rFonts w:ascii="Arial" w:hAnsi="Arial" w:cs="Arial"/>
+                <w:sz w:val="20"/>
+                <w:szCs w:val="32"/>
+              </w:rPr>
+              <w:t xml:space="preserve">     *Plan de comunicaciones</w:t>
+            </w:r>
+            <w:r>
+              <w:rPr>
+                <w:rFonts w:ascii="Arial" w:hAnsi="Arial" w:cs="Arial"/>
+                <w:sz w:val="20"/>
+                <w:szCs w:val="32"/>
+              </w:rPr>
+              <w:t>.</w:t>
+            </w:r>
           </w:p>
         </w:tc>
       </w:tr>
@@ -5655,9 +6452,600 @@
               <w:pStyle w:val="TableParagraph"/>
               <w:rPr>
                 <w:rFonts w:ascii="Arial" w:hAnsi="Arial" w:cs="Arial"/>
-                <w:sz w:val="14"/>
-              </w:rPr>
-            </w:pPr>
+                <w:sz w:val="20"/>
+                <w:szCs w:val="32"/>
+              </w:rPr>
+            </w:pPr>
+            <w:r>
+              <w:rPr>
+                <w:rFonts w:ascii="Arial" w:hAnsi="Arial" w:cs="Arial"/>
+                <w:sz w:val="20"/>
+                <w:szCs w:val="32"/>
+              </w:rPr>
+              <w:t>-Ejecución.</w:t>
+            </w:r>
+          </w:p>
+          <w:p>
+            <w:pPr>
+              <w:pStyle w:val="TableParagraph"/>
+              <w:rPr>
+                <w:rFonts w:ascii="Arial" w:hAnsi="Arial" w:cs="Arial"/>
+                <w:sz w:val="20"/>
+                <w:szCs w:val="32"/>
+              </w:rPr>
+            </w:pPr>
+            <w:r>
+              <w:rPr>
+                <w:rFonts w:ascii="Arial" w:hAnsi="Arial" w:cs="Arial"/>
+                <w:sz w:val="20"/>
+                <w:szCs w:val="32"/>
+              </w:rPr>
+              <w:t xml:space="preserve">     </w:t>
+            </w:r>
+            <w:r>
+              <w:rPr>
+                <w:rFonts w:ascii="Arial" w:hAnsi="Arial" w:cs="Arial"/>
+                <w:sz w:val="20"/>
+                <w:szCs w:val="32"/>
+              </w:rPr>
+              <w:t>*</w:t>
+            </w:r>
+            <w:r>
+              <w:rPr>
+                <w:rFonts w:ascii="Arial" w:hAnsi="Arial" w:cs="Arial"/>
+                <w:sz w:val="20"/>
+                <w:szCs w:val="32"/>
+              </w:rPr>
+              <w:t>Entrega de a</w:t>
+            </w:r>
+            <w:r>
+              <w:rPr>
+                <w:rFonts w:ascii="Arial" w:hAnsi="Arial" w:cs="Arial"/>
+                <w:sz w:val="20"/>
+                <w:szCs w:val="32"/>
+              </w:rPr>
+              <w:t>vance del desarrollo de la aplicación.</w:t>
+            </w:r>
+          </w:p>
+          <w:p>
+            <w:pPr>
+              <w:pStyle w:val="TableParagraph"/>
+              <w:rPr>
+                <w:rFonts w:ascii="Arial" w:hAnsi="Arial" w:cs="Arial"/>
+                <w:sz w:val="20"/>
+                <w:szCs w:val="32"/>
+              </w:rPr>
+            </w:pPr>
+            <w:r>
+              <w:rPr>
+                <w:rFonts w:ascii="Arial" w:hAnsi="Arial" w:cs="Arial"/>
+                <w:sz w:val="20"/>
+                <w:szCs w:val="32"/>
+              </w:rPr>
+              <w:t>-Monitoreo y control.</w:t>
+            </w:r>
+          </w:p>
+          <w:p>
+            <w:pPr>
+              <w:pStyle w:val="TableParagraph"/>
+              <w:rPr>
+                <w:rFonts w:ascii="Arial" w:hAnsi="Arial" w:cs="Arial"/>
+                <w:sz w:val="20"/>
+                <w:szCs w:val="32"/>
+              </w:rPr>
+            </w:pPr>
+            <w:r>
+              <w:rPr>
+                <w:rFonts w:ascii="Arial" w:hAnsi="Arial" w:cs="Arial"/>
+                <w:sz w:val="20"/>
+                <w:szCs w:val="32"/>
+              </w:rPr>
+              <w:t xml:space="preserve">     *</w:t>
+            </w:r>
+            <w:r>
+              <w:rPr>
+                <w:rFonts w:ascii="Arial" w:hAnsi="Arial" w:cs="Arial"/>
+                <w:sz w:val="20"/>
+                <w:szCs w:val="32"/>
+              </w:rPr>
+              <w:t xml:space="preserve">Informes de avance en (Tiempo, Costos, Recursos).     </w:t>
+            </w:r>
+          </w:p>
+          <w:p>
+            <w:pPr>
+              <w:pStyle w:val="TableParagraph"/>
+              <w:rPr>
+                <w:rFonts w:ascii="Arial" w:hAnsi="Arial" w:cs="Arial"/>
+                <w:sz w:val="20"/>
+                <w:szCs w:val="32"/>
+              </w:rPr>
+            </w:pPr>
+            <w:r>
+              <w:rPr>
+                <w:rFonts w:ascii="Arial" w:hAnsi="Arial" w:cs="Arial"/>
+                <w:sz w:val="20"/>
+                <w:szCs w:val="32"/>
+              </w:rPr>
+              <w:t xml:space="preserve">     *</w:t>
+            </w:r>
+            <w:r>
+              <w:rPr>
+                <w:rFonts w:ascii="Arial" w:hAnsi="Arial" w:cs="Arial"/>
+                <w:sz w:val="20"/>
+                <w:szCs w:val="32"/>
+              </w:rPr>
+              <w:t>Minuta para validar y controlar el alcance.</w:t>
+            </w:r>
+          </w:p>
+          <w:p>
+            <w:pPr>
+              <w:pStyle w:val="TableParagraph"/>
+              <w:rPr>
+                <w:rFonts w:ascii="Arial" w:hAnsi="Arial" w:cs="Arial"/>
+                <w:sz w:val="20"/>
+                <w:szCs w:val="32"/>
+              </w:rPr>
+            </w:pPr>
+            <w:r>
+              <w:rPr>
+                <w:rFonts w:ascii="Arial" w:hAnsi="Arial" w:cs="Arial"/>
+                <w:sz w:val="20"/>
+                <w:szCs w:val="32"/>
+              </w:rPr>
+              <w:t xml:space="preserve">     *</w:t>
+            </w:r>
+            <w:r>
+              <w:rPr>
+                <w:rFonts w:ascii="Arial" w:hAnsi="Arial" w:cs="Arial"/>
+                <w:sz w:val="20"/>
+                <w:szCs w:val="32"/>
+              </w:rPr>
+              <w:t>Instrumento del control integrado de cambios.</w:t>
+            </w:r>
+          </w:p>
+          <w:p>
+            <w:pPr>
+              <w:pStyle w:val="TableParagraph"/>
+              <w:rPr>
+                <w:rFonts w:ascii="Arial" w:hAnsi="Arial" w:cs="Arial"/>
+                <w:sz w:val="20"/>
+                <w:szCs w:val="32"/>
+              </w:rPr>
+            </w:pPr>
+            <w:r>
+              <w:rPr>
+                <w:rFonts w:ascii="Arial" w:hAnsi="Arial" w:cs="Arial"/>
+                <w:sz w:val="20"/>
+                <w:szCs w:val="32"/>
+              </w:rPr>
+              <w:t xml:space="preserve">     *</w:t>
+            </w:r>
+            <w:r>
+              <w:rPr>
+                <w:rFonts w:ascii="Arial" w:hAnsi="Arial" w:cs="Arial"/>
+                <w:sz w:val="20"/>
+                <w:szCs w:val="32"/>
+              </w:rPr>
+              <w:t>Minuta de control para las comunicaciones.</w:t>
+            </w:r>
+          </w:p>
+          <w:p>
+            <w:pPr>
+              <w:pStyle w:val="TableParagraph"/>
+              <w:rPr>
+                <w:rFonts w:ascii="Arial" w:hAnsi="Arial" w:cs="Arial"/>
+                <w:sz w:val="20"/>
+                <w:szCs w:val="32"/>
+              </w:rPr>
+            </w:pPr>
+            <w:r>
+              <w:rPr>
+                <w:rFonts w:ascii="Arial" w:hAnsi="Arial" w:cs="Arial"/>
+                <w:sz w:val="20"/>
+                <w:szCs w:val="32"/>
+              </w:rPr>
+              <w:t xml:space="preserve">     *</w:t>
+            </w:r>
+            <w:r>
+              <w:rPr>
+                <w:rFonts w:ascii="Arial" w:hAnsi="Arial" w:cs="Arial"/>
+                <w:sz w:val="20"/>
+                <w:szCs w:val="32"/>
+              </w:rPr>
+              <w:t>Minuta de control de riesgos.</w:t>
+            </w:r>
+          </w:p>
+          <w:p>
+            <w:pPr>
+              <w:pStyle w:val="TableParagraph"/>
+              <w:rPr>
+                <w:rFonts w:ascii="Arial" w:hAnsi="Arial" w:cs="Arial"/>
+                <w:sz w:val="20"/>
+                <w:szCs w:val="32"/>
+              </w:rPr>
+            </w:pPr>
+            <w:r>
+              <w:rPr>
+                <w:rFonts w:ascii="Arial" w:hAnsi="Arial" w:cs="Arial"/>
+                <w:sz w:val="20"/>
+                <w:szCs w:val="32"/>
+              </w:rPr>
+              <w:t xml:space="preserve">     *</w:t>
+            </w:r>
+            <w:r>
+              <w:rPr>
+                <w:rFonts w:ascii="Arial" w:hAnsi="Arial" w:cs="Arial"/>
+                <w:sz w:val="20"/>
+                <w:szCs w:val="32"/>
+              </w:rPr>
+              <w:t xml:space="preserve">Minuta de control de participación de </w:t>
+            </w:r>
+            <w:proofErr w:type="spellStart"/>
+            <w:r>
+              <w:rPr>
+                <w:rFonts w:ascii="Arial" w:hAnsi="Arial" w:cs="Arial"/>
+                <w:sz w:val="20"/>
+                <w:szCs w:val="32"/>
+              </w:rPr>
+              <w:t>Stakeholders</w:t>
+            </w:r>
+            <w:proofErr w:type="spellEnd"/>
+            <w:r>
+              <w:rPr>
+                <w:rFonts w:ascii="Arial" w:hAnsi="Arial" w:cs="Arial"/>
+                <w:sz w:val="20"/>
+                <w:szCs w:val="32"/>
+              </w:rPr>
+              <w:t>.</w:t>
+            </w:r>
+          </w:p>
+          <w:p>
+            <w:pPr>
+              <w:pStyle w:val="TableParagraph"/>
+              <w:rPr>
+                <w:rFonts w:ascii="Arial" w:hAnsi="Arial" w:cs="Arial"/>
+                <w:sz w:val="20"/>
+                <w:szCs w:val="32"/>
+              </w:rPr>
+            </w:pPr>
+            <w:r>
+              <w:rPr>
+                <w:rFonts w:ascii="Arial" w:hAnsi="Arial" w:cs="Arial"/>
+                <w:sz w:val="20"/>
+                <w:szCs w:val="32"/>
+              </w:rPr>
+              <w:t>-Planificación del tiempo y costo.</w:t>
+            </w:r>
+          </w:p>
+          <w:p>
+            <w:pPr>
+              <w:pStyle w:val="TableParagraph"/>
+              <w:rPr>
+                <w:rFonts w:ascii="Arial" w:hAnsi="Arial" w:cs="Arial"/>
+                <w:sz w:val="20"/>
+                <w:szCs w:val="32"/>
+              </w:rPr>
+            </w:pPr>
+            <w:r>
+              <w:rPr>
+                <w:rFonts w:ascii="Arial" w:hAnsi="Arial" w:cs="Arial"/>
+                <w:sz w:val="20"/>
+                <w:szCs w:val="32"/>
+              </w:rPr>
+              <w:t xml:space="preserve">     *</w:t>
+            </w:r>
+            <w:r>
+              <w:rPr>
+                <w:rFonts w:ascii="Arial" w:hAnsi="Arial" w:cs="Arial"/>
+                <w:sz w:val="20"/>
+                <w:szCs w:val="32"/>
+              </w:rPr>
+              <w:t>Definición de las actividades</w:t>
+            </w:r>
+            <w:r>
+              <w:rPr>
+                <w:rFonts w:ascii="Arial" w:hAnsi="Arial" w:cs="Arial"/>
+                <w:sz w:val="20"/>
+                <w:szCs w:val="32"/>
+              </w:rPr>
+              <w:t>.</w:t>
+            </w:r>
+          </w:p>
+          <w:p>
+            <w:pPr>
+              <w:pStyle w:val="TableParagraph"/>
+              <w:rPr>
+                <w:rFonts w:ascii="Arial" w:hAnsi="Arial" w:cs="Arial"/>
+                <w:sz w:val="20"/>
+                <w:szCs w:val="32"/>
+              </w:rPr>
+            </w:pPr>
+            <w:r>
+              <w:rPr>
+                <w:rFonts w:ascii="Arial" w:hAnsi="Arial" w:cs="Arial"/>
+                <w:sz w:val="20"/>
+                <w:szCs w:val="32"/>
+              </w:rPr>
+              <w:t xml:space="preserve">     *</w:t>
+            </w:r>
+            <w:r>
+              <w:rPr>
+                <w:rFonts w:ascii="Arial" w:hAnsi="Arial" w:cs="Arial"/>
+                <w:sz w:val="20"/>
+                <w:szCs w:val="32"/>
+              </w:rPr>
+              <w:t>Priori</w:t>
+            </w:r>
+            <w:r>
+              <w:rPr>
+                <w:rFonts w:ascii="Arial" w:hAnsi="Arial" w:cs="Arial"/>
+                <w:sz w:val="20"/>
+                <w:szCs w:val="32"/>
+              </w:rPr>
+              <w:t>zación de actividades.</w:t>
+            </w:r>
+          </w:p>
+          <w:p>
+            <w:pPr>
+              <w:pStyle w:val="TableParagraph"/>
+              <w:rPr>
+                <w:rFonts w:ascii="Arial" w:hAnsi="Arial" w:cs="Arial"/>
+                <w:sz w:val="20"/>
+                <w:szCs w:val="32"/>
+              </w:rPr>
+            </w:pPr>
+            <w:r>
+              <w:rPr>
+                <w:rFonts w:ascii="Arial" w:hAnsi="Arial" w:cs="Arial"/>
+                <w:sz w:val="20"/>
+                <w:szCs w:val="32"/>
+              </w:rPr>
+              <w:t xml:space="preserve">     *</w:t>
+            </w:r>
+            <w:r>
+              <w:rPr>
+                <w:rFonts w:ascii="Arial" w:hAnsi="Arial" w:cs="Arial"/>
+                <w:sz w:val="20"/>
+                <w:szCs w:val="32"/>
+              </w:rPr>
+              <w:t>Asignación de recursos.</w:t>
+            </w:r>
+          </w:p>
+          <w:p>
+            <w:pPr>
+              <w:pStyle w:val="TableParagraph"/>
+              <w:rPr>
+                <w:rFonts w:ascii="Arial" w:hAnsi="Arial" w:cs="Arial"/>
+                <w:sz w:val="20"/>
+                <w:szCs w:val="32"/>
+              </w:rPr>
+            </w:pPr>
+            <w:r>
+              <w:rPr>
+                <w:rFonts w:ascii="Arial" w:hAnsi="Arial" w:cs="Arial"/>
+                <w:sz w:val="20"/>
+                <w:szCs w:val="32"/>
+              </w:rPr>
+              <w:t>-Planificación de costos.</w:t>
+            </w:r>
+          </w:p>
+          <w:p>
+            <w:pPr>
+              <w:pStyle w:val="TableParagraph"/>
+              <w:rPr>
+                <w:rFonts w:ascii="Arial" w:hAnsi="Arial" w:cs="Arial"/>
+                <w:sz w:val="20"/>
+                <w:szCs w:val="32"/>
+              </w:rPr>
+            </w:pPr>
+            <w:r>
+              <w:rPr>
+                <w:rFonts w:ascii="Arial" w:hAnsi="Arial" w:cs="Arial"/>
+                <w:sz w:val="20"/>
+                <w:szCs w:val="32"/>
+              </w:rPr>
+              <w:t xml:space="preserve">     *</w:t>
+            </w:r>
+            <w:r>
+              <w:rPr>
+                <w:rFonts w:ascii="Arial" w:hAnsi="Arial" w:cs="Arial"/>
+                <w:sz w:val="20"/>
+                <w:szCs w:val="32"/>
+              </w:rPr>
+              <w:t>Estructura de costos.</w:t>
+            </w:r>
+          </w:p>
+          <w:p>
+            <w:pPr>
+              <w:pStyle w:val="TableParagraph"/>
+              <w:rPr>
+                <w:rFonts w:ascii="Arial" w:hAnsi="Arial" w:cs="Arial"/>
+                <w:sz w:val="20"/>
+                <w:szCs w:val="32"/>
+              </w:rPr>
+            </w:pPr>
+            <w:r>
+              <w:rPr>
+                <w:rFonts w:ascii="Arial" w:hAnsi="Arial" w:cs="Arial"/>
+                <w:sz w:val="20"/>
+                <w:szCs w:val="32"/>
+              </w:rPr>
+              <w:t xml:space="preserve">     *</w:t>
+            </w:r>
+            <w:r>
+              <w:rPr>
+                <w:rFonts w:ascii="Arial" w:hAnsi="Arial" w:cs="Arial"/>
+                <w:sz w:val="20"/>
+                <w:szCs w:val="32"/>
+              </w:rPr>
+              <w:t>Estimar costos.</w:t>
+            </w:r>
+          </w:p>
+          <w:p>
+            <w:pPr>
+              <w:pStyle w:val="TableParagraph"/>
+              <w:rPr>
+                <w:rFonts w:ascii="Arial" w:hAnsi="Arial" w:cs="Arial"/>
+                <w:sz w:val="20"/>
+                <w:szCs w:val="32"/>
+              </w:rPr>
+            </w:pPr>
+            <w:r>
+              <w:rPr>
+                <w:rFonts w:ascii="Arial" w:hAnsi="Arial" w:cs="Arial"/>
+                <w:sz w:val="20"/>
+                <w:szCs w:val="32"/>
+              </w:rPr>
+              <w:t>-Planificación de la calidad.</w:t>
+            </w:r>
+          </w:p>
+          <w:p>
+            <w:pPr>
+              <w:pStyle w:val="TableParagraph"/>
+              <w:rPr>
+                <w:rFonts w:ascii="Arial" w:hAnsi="Arial" w:cs="Arial"/>
+                <w:sz w:val="20"/>
+                <w:szCs w:val="32"/>
+              </w:rPr>
+            </w:pPr>
+            <w:r>
+              <w:rPr>
+                <w:rFonts w:ascii="Arial" w:hAnsi="Arial" w:cs="Arial"/>
+                <w:sz w:val="20"/>
+                <w:szCs w:val="32"/>
+              </w:rPr>
+              <w:t xml:space="preserve">     *</w:t>
+            </w:r>
+            <w:r>
+              <w:rPr>
+                <w:rFonts w:ascii="Arial" w:hAnsi="Arial" w:cs="Arial"/>
+                <w:sz w:val="20"/>
+                <w:szCs w:val="32"/>
+              </w:rPr>
+              <w:t>Aseguramiento de la calidad.</w:t>
+            </w:r>
+          </w:p>
+          <w:p>
+            <w:pPr>
+              <w:pStyle w:val="TableParagraph"/>
+              <w:rPr>
+                <w:rFonts w:ascii="Arial" w:hAnsi="Arial" w:cs="Arial"/>
+                <w:sz w:val="20"/>
+                <w:szCs w:val="32"/>
+              </w:rPr>
+            </w:pPr>
+            <w:r>
+              <w:rPr>
+                <w:rFonts w:ascii="Arial" w:hAnsi="Arial" w:cs="Arial"/>
+                <w:sz w:val="20"/>
+                <w:szCs w:val="32"/>
+              </w:rPr>
+              <w:t xml:space="preserve">     *</w:t>
+            </w:r>
+            <w:r>
+              <w:rPr>
+                <w:rFonts w:ascii="Arial" w:hAnsi="Arial" w:cs="Arial"/>
+                <w:sz w:val="20"/>
+                <w:szCs w:val="32"/>
+              </w:rPr>
+              <w:t>Control de la calidad.</w:t>
+            </w:r>
+          </w:p>
+          <w:p>
+            <w:pPr>
+              <w:pStyle w:val="TableParagraph"/>
+              <w:rPr>
+                <w:rFonts w:ascii="Arial" w:hAnsi="Arial" w:cs="Arial"/>
+                <w:sz w:val="20"/>
+                <w:szCs w:val="32"/>
+              </w:rPr>
+            </w:pPr>
+            <w:r>
+              <w:rPr>
+                <w:rFonts w:ascii="Arial" w:hAnsi="Arial" w:cs="Arial"/>
+                <w:sz w:val="20"/>
+                <w:szCs w:val="32"/>
+              </w:rPr>
+              <w:t>-Planificación del riesgo.</w:t>
+            </w:r>
+          </w:p>
+          <w:p>
+            <w:pPr>
+              <w:pStyle w:val="TableParagraph"/>
+              <w:rPr>
+                <w:rFonts w:ascii="Arial" w:hAnsi="Arial" w:cs="Arial"/>
+                <w:sz w:val="20"/>
+                <w:szCs w:val="32"/>
+              </w:rPr>
+            </w:pPr>
+            <w:r>
+              <w:rPr>
+                <w:rFonts w:ascii="Arial" w:hAnsi="Arial" w:cs="Arial"/>
+                <w:sz w:val="20"/>
+                <w:szCs w:val="32"/>
+              </w:rPr>
+              <w:t xml:space="preserve">     *</w:t>
+            </w:r>
+            <w:r>
+              <w:rPr>
+                <w:rFonts w:ascii="Arial" w:hAnsi="Arial" w:cs="Arial"/>
+                <w:sz w:val="20"/>
+                <w:szCs w:val="32"/>
+              </w:rPr>
+              <w:t>Identificación de los riesgos.</w:t>
+            </w:r>
+          </w:p>
+          <w:p>
+            <w:pPr>
+              <w:pStyle w:val="TableParagraph"/>
+              <w:rPr>
+                <w:rFonts w:ascii="Arial" w:hAnsi="Arial" w:cs="Arial"/>
+                <w:sz w:val="20"/>
+                <w:szCs w:val="32"/>
+              </w:rPr>
+            </w:pPr>
+            <w:r>
+              <w:rPr>
+                <w:rFonts w:ascii="Arial" w:hAnsi="Arial" w:cs="Arial"/>
+                <w:sz w:val="20"/>
+                <w:szCs w:val="32"/>
+              </w:rPr>
+              <w:t xml:space="preserve">     *</w:t>
+            </w:r>
+            <w:r>
+              <w:rPr>
+                <w:rFonts w:ascii="Arial" w:hAnsi="Arial" w:cs="Arial"/>
+                <w:sz w:val="20"/>
+                <w:szCs w:val="32"/>
+              </w:rPr>
+              <w:t>Análisis de los riesgos.</w:t>
+            </w:r>
+          </w:p>
+          <w:p>
+            <w:pPr>
+              <w:pStyle w:val="TableParagraph"/>
+              <w:rPr>
+                <w:rFonts w:ascii="Arial" w:hAnsi="Arial" w:cs="Arial"/>
+                <w:sz w:val="20"/>
+                <w:szCs w:val="32"/>
+              </w:rPr>
+            </w:pPr>
+            <w:r>
+              <w:rPr>
+                <w:rFonts w:ascii="Arial" w:hAnsi="Arial" w:cs="Arial"/>
+                <w:sz w:val="20"/>
+                <w:szCs w:val="32"/>
+              </w:rPr>
+              <w:t xml:space="preserve">     *</w:t>
+            </w:r>
+            <w:r>
+              <w:rPr>
+                <w:rFonts w:ascii="Arial" w:hAnsi="Arial" w:cs="Arial"/>
+                <w:sz w:val="20"/>
+                <w:szCs w:val="32"/>
+              </w:rPr>
+              <w:t>Plan de respuesta de riesgo.</w:t>
+            </w:r>
           </w:p>
         </w:tc>
       </w:tr>
@@ -5700,9 +7088,80 @@
               <w:pStyle w:val="TableParagraph"/>
               <w:rPr>
                 <w:rFonts w:ascii="Arial" w:hAnsi="Arial" w:cs="Arial"/>
-                <w:sz w:val="14"/>
-              </w:rPr>
-            </w:pPr>
+                <w:sz w:val="20"/>
+                <w:szCs w:val="32"/>
+              </w:rPr>
+            </w:pPr>
+            <w:r>
+              <w:rPr>
+                <w:rFonts w:ascii="Arial" w:hAnsi="Arial" w:cs="Arial"/>
+                <w:sz w:val="20"/>
+                <w:szCs w:val="32"/>
+              </w:rPr>
+              <w:t>-Se presentan documentos de descritos en fase 4.0.</w:t>
+            </w:r>
+          </w:p>
+          <w:p>
+            <w:pPr>
+              <w:pStyle w:val="TableParagraph"/>
+              <w:rPr>
+                <w:rFonts w:ascii="Arial" w:hAnsi="Arial" w:cs="Arial"/>
+                <w:sz w:val="20"/>
+                <w:szCs w:val="32"/>
+              </w:rPr>
+            </w:pPr>
+            <w:r>
+              <w:rPr>
+                <w:rFonts w:ascii="Arial" w:hAnsi="Arial" w:cs="Arial"/>
+                <w:sz w:val="20"/>
+                <w:szCs w:val="32"/>
+              </w:rPr>
+              <w:t>-</w:t>
+            </w:r>
+            <w:r>
+              <w:rPr>
+                <w:rFonts w:ascii="Arial" w:hAnsi="Arial" w:cs="Arial"/>
+                <w:sz w:val="20"/>
+                <w:szCs w:val="32"/>
+              </w:rPr>
+              <w:t>Cierre administrativo.</w:t>
+            </w:r>
+          </w:p>
+          <w:p>
+            <w:pPr>
+              <w:pStyle w:val="TableParagraph"/>
+              <w:rPr>
+                <w:rFonts w:ascii="Arial" w:hAnsi="Arial" w:cs="Arial"/>
+                <w:sz w:val="20"/>
+                <w:szCs w:val="32"/>
+              </w:rPr>
+            </w:pPr>
+            <w:r>
+              <w:rPr>
+                <w:rFonts w:ascii="Arial" w:hAnsi="Arial" w:cs="Arial"/>
+                <w:sz w:val="20"/>
+                <w:szCs w:val="32"/>
+              </w:rPr>
+              <w:t>-Se entrega manual de uso.</w:t>
+            </w:r>
+          </w:p>
+          <w:p>
+            <w:pPr>
+              <w:pStyle w:val="TableParagraph"/>
+              <w:rPr>
+                <w:rFonts w:ascii="Arial" w:hAnsi="Arial" w:cs="Arial"/>
+                <w:sz w:val="20"/>
+                <w:szCs w:val="32"/>
+              </w:rPr>
+            </w:pPr>
+            <w:r>
+              <w:rPr>
+                <w:rFonts w:ascii="Arial" w:hAnsi="Arial" w:cs="Arial"/>
+                <w:sz w:val="20"/>
+                <w:szCs w:val="32"/>
+              </w:rPr>
+              <w:t>-Capacitación al personal para el uso del sistema.</w:t>
+            </w:r>
           </w:p>
         </w:tc>
       </w:tr>
@@ -6879,6 +8338,7 @@
                 <w:sz w:val="18"/>
                 <w:lang w:val="es-CR"/>
               </w:rPr>
+              <w:lastRenderedPageBreak/>
               <w:t>Se descartó la opción de pagos en línea debido a limitaciones bancarias.</w:t>
             </w:r>
           </w:p>
@@ -6952,7 +8412,6 @@
                 <w:sz w:val="18"/>
                 <w:lang w:val="es-CR"/>
               </w:rPr>
-              <w:lastRenderedPageBreak/>
               <w:t>El sistema no manejará muestras de análisis que no sean agronómicos.</w:t>
             </w:r>
           </w:p>
@@ -7007,8 +8466,8 @@
           <w:lang w:val="es-CR"/>
         </w:rPr>
         <w:sectPr>
-          <w:headerReference w:type="default" r:id="rId7"/>
-          <w:footerReference w:type="default" r:id="rId8"/>
+          <w:headerReference w:type="default" r:id="rId8"/>
+          <w:footerReference w:type="default" r:id="rId9"/>
           <w:type w:val="continuous"/>
           <w:pgSz w:w="11900" w:h="16840"/>
           <w:pgMar w:top="1417" w:right="1701" w:bottom="1417" w:left="1701" w:header="720" w:footer="720" w:gutter="0"/>
@@ -8847,7 +10306,7 @@
         </mc:Choice>
         <mc:Fallback>
           <w:pict>
-            <v:rect w14:anchorId="32F90EDD" id="Rectángulo 4" o:spid="_x0000_s1026" style="position:absolute;margin-left:-14.8pt;margin-top:21.85pt;width:450.6pt;height:12.8pt;z-index:251661312;visibility:visible;mso-wrap-style:square;mso-width-percent:0;mso-height-percent:0;mso-wrap-distance-left:9pt;mso-wrap-distance-top:0;mso-wrap-distance-right:9pt;mso-wrap-distance-bottom:0;mso-position-horizontal:absolute;mso-position-horizontal-relative:text;mso-position-vertical:absolute;mso-position-vertical-relative:text;mso-width-percent:0;mso-height-percent:0;mso-width-relative:page;mso-height-relative:page;v-text-anchor:top" o:gfxdata="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" fillcolor="#4f81bd" strokecolor="#f2f2f2" strokeweight="3pt">
+            <v:rect w14:anchorId="7F1A86D3" id="Rectángulo 4" o:spid="_x0000_s1026" style="position:absolute;margin-left:-14.8pt;margin-top:21.85pt;width:450.6pt;height:12.8pt;z-index:251661312;visibility:visible;mso-wrap-style:square;mso-width-percent:0;mso-height-percent:0;mso-wrap-distance-left:9pt;mso-wrap-distance-top:0;mso-wrap-distance-right:9pt;mso-wrap-distance-bottom:0;mso-position-horizontal:absolute;mso-position-horizontal-relative:text;mso-position-vertical:absolute;mso-position-vertical-relative:text;mso-width-percent:0;mso-height-percent:0;mso-width-relative:page;mso-height-relative:page;v-text-anchor:top" o:gfxdata="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" fillcolor="#4f81bd" strokecolor="#f2f2f2" strokeweight="3pt">
               <v:shadow on="t" color="#243f60" opacity=".5" offset="1pt"/>
             </v:rect>
           </w:pict>
@@ -10960,4 +12419,16 @@
   <a:objectDefaults/>
   <a:extraClrSchemeLst/>
 </a:theme>
+</file>
+
+<file path=customXml/item1.xml><?xml version="1.0" encoding="utf-8"?>
+<b:Sources xmlns:b="http://schemas.openxmlformats.org/officeDocument/2006/bibliography" xmlns="http://schemas.openxmlformats.org/officeDocument/2006/bibliography" SelectedStyle="\APASixthEditionOfficeOnline.xsl" StyleName="APA" Version="6"/>
+</file>
+
+<file path=customXml/itemProps1.xml><?xml version="1.0" encoding="utf-8"?>
+<ds:datastoreItem xmlns:ds="http://schemas.openxmlformats.org/officeDocument/2006/customXml" ds:itemID="{7E94FB33-D810-44F2-86A4-6B76C1C3C2D2}">
+  <ds:schemaRefs>
+    <ds:schemaRef ds:uri="http://schemas.openxmlformats.org/officeDocument/2006/bibliography"/>
+  </ds:schemaRefs>
+</ds:datastoreItem>
 </file>
</xml_diff>